<commit_message>
Started stateflow chart modeling
</commit_message>
<xml_diff>
--- a/MBSD_Lab 2.docx
+++ b/MBSD_Lab 2.docx
@@ -1,10 +1,10 @@
 
 <file path=word/document.xml><?xml version="1.0" encoding="utf-8"?>
-<w:document xmlns:wpc="http://schemas.microsoft.com/office/word/2010/wordprocessingCanvas" xmlns:cx="http://schemas.microsoft.com/office/drawing/2014/chartex" xmlns:cx1="http://schemas.microsoft.com/office/drawing/2015/9/8/chartex" xmlns:cx2="http://schemas.microsoft.com/office/drawing/2015/10/21/chartex" xmlns:cx3="http://schemas.microsoft.com/office/drawing/2016/5/9/chartex" xmlns:cx4="http://schemas.microsoft.com/office/drawing/2016/5/10/chartex" xmlns:cx5="http://schemas.microsoft.com/office/drawing/2016/5/11/chartex" xmlns:cx6="http://schemas.microsoft.com/office/drawing/2016/5/12/chartex" xmlns:cx7="http://schemas.microsoft.com/office/drawing/2016/5/13/chartex" xmlns:cx8="http://schemas.microsoft.com/office/drawing/2016/5/14/chartex" xmlns:mc="http://schemas.openxmlformats.org/markup-compatibility/2006" xmlns:aink="http://schemas.microsoft.com/office/drawing/2016/ink" xmlns:am3d="http://schemas.microsoft.com/office/drawing/2017/model3d" xmlns:o="urn:schemas-microsoft-com:office:office" xmlns:oel="http://schemas.microsoft.com/office/2019/extlst" xmlns:r="http://schemas.openxmlformats.org/officeDocument/2006/relationships" xmlns:m="http://schemas.openxmlformats.org/officeDocument/2006/math" xmlns:v="urn:schemas-microsoft-com:vml" xmlns:wp14="http://schemas.microsoft.com/office/word/2010/wordprocessingDrawing" xmlns:wp="http://schemas.openxmlformats.org/drawingml/2006/wordprocessingDrawing" xmlns:w10="urn:schemas-microsoft-com:office:word" xmlns:w="http://schemas.openxmlformats.org/wordprocessingml/2006/main" xmlns:w14="http://schemas.microsoft.com/office/word/2010/wordml" xmlns:w15="http://schemas.microsoft.com/office/word/2012/wordml" xmlns:w16cex="http://schemas.microsoft.com/office/word/2018/wordml/cex" xmlns:w16cid="http://schemas.microsoft.com/office/word/2016/wordml/cid" xmlns:w16="http://schemas.microsoft.com/office/word/2018/wordml" xmlns:w16sdtdh="http://schemas.microsoft.com/office/word/2020/wordml/sdtdatahash" xmlns:w16se="http://schemas.microsoft.com/office/word/2015/wordml/symex" xmlns:wpg="http://schemas.microsoft.com/office/word/2010/wordprocessingGroup" xmlns:wpi="http://schemas.microsoft.com/office/word/2010/wordprocessingInk" xmlns:wne="http://schemas.microsoft.com/office/word/2006/wordml" xmlns:wps="http://schemas.microsoft.com/office/word/2010/wordprocessingShape" mc:Ignorable="w14 w15 w16se w16cid w16 w16cex w16sdtdh wp14">
+<w:document xmlns:wpc="http://schemas.microsoft.com/office/word/2010/wordprocessingCanvas" xmlns:cx="http://schemas.microsoft.com/office/drawing/2014/chartex" xmlns:cx1="http://schemas.microsoft.com/office/drawing/2015/9/8/chartex" xmlns:cx2="http://schemas.microsoft.com/office/drawing/2015/10/21/chartex" xmlns:cx3="http://schemas.microsoft.com/office/drawing/2016/5/9/chartex" xmlns:cx4="http://schemas.microsoft.com/office/drawing/2016/5/10/chartex" xmlns:cx5="http://schemas.microsoft.com/office/drawing/2016/5/11/chartex" xmlns:cx6="http://schemas.microsoft.com/office/drawing/2016/5/12/chartex" xmlns:cx7="http://schemas.microsoft.com/office/drawing/2016/5/13/chartex" xmlns:cx8="http://schemas.microsoft.com/office/drawing/2016/5/14/chartex" xmlns:mc="http://schemas.openxmlformats.org/markup-compatibility/2006" xmlns:aink="http://schemas.microsoft.com/office/drawing/2016/ink" xmlns:am3d="http://schemas.microsoft.com/office/drawing/2017/model3d" xmlns:o="urn:schemas-microsoft-com:office:office" xmlns:oel="http://schemas.microsoft.com/office/2019/extlst" xmlns:r="http://schemas.openxmlformats.org/officeDocument/2006/relationships" xmlns:m="http://schemas.openxmlformats.org/officeDocument/2006/math" xmlns:v="urn:schemas-microsoft-com:vml" xmlns:wp14="http://schemas.microsoft.com/office/word/2010/wordprocessingDrawing" xmlns:wp="http://schemas.openxmlformats.org/drawingml/2006/wordprocessingDrawing" xmlns:w10="urn:schemas-microsoft-com:office:word" xmlns:w="http://schemas.openxmlformats.org/wordprocessingml/2006/main" xmlns:w14="http://schemas.microsoft.com/office/word/2010/wordml" xmlns:w15="http://schemas.microsoft.com/office/word/2012/wordml" xmlns:w16cex="http://schemas.microsoft.com/office/word/2018/wordml/cex" xmlns:w16cid="http://schemas.microsoft.com/office/word/2016/wordml/cid" xmlns:w16="http://schemas.microsoft.com/office/word/2018/wordml" xmlns:w16du="http://schemas.microsoft.com/office/word/2023/wordml/word16du" xmlns:w16sdtdh="http://schemas.microsoft.com/office/word/2020/wordml/sdtdatahash" xmlns:w16se="http://schemas.microsoft.com/office/word/2015/wordml/symex" xmlns:wpg="http://schemas.microsoft.com/office/word/2010/wordprocessingGroup" xmlns:wpi="http://schemas.microsoft.com/office/word/2010/wordprocessingInk" xmlns:wne="http://schemas.microsoft.com/office/word/2006/wordml" xmlns:wps="http://schemas.microsoft.com/office/word/2010/wordprocessingShape" mc:Ignorable="w14 w15 w16se w16cid w16 w16cex w16sdtdh w16du wp14">
   <w:body>
     <w:p>
       <w:pPr>
-        <w:pStyle w:val="Title"/>
+        <w:pStyle w:val="Titolo"/>
         <w:spacing w:line="360" w:lineRule="auto"/>
       </w:pPr>
       <w:r>
@@ -31,7 +31,7 @@
     </w:p>
     <w:p>
       <w:pPr>
-        <w:pStyle w:val="Heading1"/>
+        <w:pStyle w:val="Titolo1"/>
         <w:spacing w:line="360" w:lineRule="auto"/>
       </w:pPr>
       <w:r>
@@ -43,7 +43,7 @@
     </w:p>
     <w:p>
       <w:pPr>
-        <w:pStyle w:val="ListParagraph"/>
+        <w:pStyle w:val="Paragrafoelenco"/>
         <w:numPr>
           <w:ilvl w:val="0"/>
           <w:numId w:val="12"/>
@@ -89,7 +89,7 @@
     </w:p>
     <w:p>
       <w:pPr>
-        <w:pStyle w:val="ListParagraph"/>
+        <w:pStyle w:val="Paragrafoelenco"/>
         <w:numPr>
           <w:ilvl w:val="0"/>
           <w:numId w:val="15"/>
@@ -110,7 +110,7 @@
     </w:p>
     <w:p>
       <w:pPr>
-        <w:pStyle w:val="ListParagraph"/>
+        <w:pStyle w:val="Paragrafoelenco"/>
         <w:numPr>
           <w:ilvl w:val="0"/>
           <w:numId w:val="15"/>
@@ -134,7 +134,7 @@
     </w:p>
     <w:p>
       <w:pPr>
-        <w:pStyle w:val="ListParagraph"/>
+        <w:pStyle w:val="Paragrafoelenco"/>
         <w:numPr>
           <w:ilvl w:val="0"/>
           <w:numId w:val="15"/>
@@ -395,7 +395,7 @@
           <w:bCs/>
           <w:highlight w:val="yellow"/>
         </w:rPr>
-        <w:t xml:space="preserve">” of the </w:t>
+        <w:t xml:space="preserve">” of the Portale </w:t>
       </w:r>
       <w:proofErr w:type="spellStart"/>
       <w:r>
@@ -404,7 +404,7 @@
           <w:bCs/>
           <w:highlight w:val="yellow"/>
         </w:rPr>
-        <w:t>Portale</w:t>
+        <w:t>della</w:t>
       </w:r>
       <w:proofErr w:type="spellEnd"/>
       <w:r>
@@ -422,7 +422,7 @@
           <w:bCs/>
           <w:highlight w:val="yellow"/>
         </w:rPr>
-        <w:t>della</w:t>
+        <w:t>Didattica</w:t>
       </w:r>
       <w:proofErr w:type="spellEnd"/>
       <w:r>
@@ -431,78 +431,60 @@
           <w:bCs/>
           <w:highlight w:val="yellow"/>
         </w:rPr>
+        <w:t>.</w:t>
+      </w:r>
+      <w:r>
+        <w:rPr>
+          <w:highlight w:val="yellow"/>
+        </w:rPr>
         <w:t xml:space="preserve"> </w:t>
       </w:r>
-      <w:proofErr w:type="spellStart"/>
-      <w:r>
-        <w:rPr>
-          <w:b/>
-          <w:bCs/>
+      <w:r>
+        <w:rPr>
           <w:highlight w:val="yellow"/>
         </w:rPr>
-        <w:t>Didattica</w:t>
-      </w:r>
-      <w:proofErr w:type="spellEnd"/>
-      <w:r>
-        <w:rPr>
-          <w:b/>
-          <w:bCs/>
+        <w:t>It shall</w:t>
+      </w:r>
+      <w:r>
+        <w:rPr>
           <w:highlight w:val="yellow"/>
         </w:rPr>
-        <w:t>.</w:t>
+        <w:t xml:space="preserve"> also contain a brief report explaining the desig</w:t>
       </w:r>
       <w:r>
         <w:rPr>
           <w:highlight w:val="yellow"/>
         </w:rPr>
+        <w:t>n</w:t>
+      </w:r>
+      <w:r>
+        <w:rPr>
+          <w:highlight w:val="yellow"/>
+        </w:rPr>
+        <w:t xml:space="preserve"> of the controller</w:t>
+      </w:r>
+      <w:r>
+        <w:rPr>
+          <w:highlight w:val="yellow"/>
+        </w:rPr>
+        <w:t>, us</w:t>
+      </w:r>
+      <w:r>
+        <w:rPr>
+          <w:highlight w:val="yellow"/>
+        </w:rPr>
+        <w:t>ing</w:t>
+      </w:r>
+      <w:r>
+        <w:rPr>
+          <w:highlight w:val="yellow"/>
+        </w:rPr>
+        <w:t xml:space="preserve"> the following template.</w:t>
+      </w:r>
+      <w:r>
         <w:t xml:space="preserve"> </w:t>
       </w:r>
       <w:r>
-        <w:rPr>
-          <w:highlight w:val="yellow"/>
-        </w:rPr>
-        <w:t>It shall</w:t>
-      </w:r>
-      <w:r>
-        <w:rPr>
-          <w:highlight w:val="yellow"/>
-        </w:rPr>
-        <w:t xml:space="preserve"> also contain a brief report explaining the desig</w:t>
-      </w:r>
-      <w:r>
-        <w:rPr>
-          <w:highlight w:val="yellow"/>
-        </w:rPr>
-        <w:t>n</w:t>
-      </w:r>
-      <w:r>
-        <w:rPr>
-          <w:highlight w:val="yellow"/>
-        </w:rPr>
-        <w:t xml:space="preserve"> of the controller</w:t>
-      </w:r>
-      <w:r>
-        <w:rPr>
-          <w:highlight w:val="yellow"/>
-        </w:rPr>
-        <w:t>, us</w:t>
-      </w:r>
-      <w:r>
-        <w:rPr>
-          <w:highlight w:val="yellow"/>
-        </w:rPr>
-        <w:t>ing</w:t>
-      </w:r>
-      <w:r>
-        <w:rPr>
-          <w:highlight w:val="yellow"/>
-        </w:rPr>
-        <w:t xml:space="preserve"> the following template.</w:t>
-      </w:r>
-      <w:r>
-        <w:t xml:space="preserve"> </w:t>
-      </w:r>
-      <w:r>
         <w:t>It is sufficient that only one of the group members uploads it.</w:t>
       </w:r>
       <w:r>
@@ -511,7 +493,7 @@
     </w:p>
     <w:p>
       <w:pPr>
-        <w:pStyle w:val="Heading1"/>
+        <w:pStyle w:val="Titolo1"/>
       </w:pPr>
       <w:r>
         <w:lastRenderedPageBreak/>
@@ -533,7 +515,7 @@
     <w:p/>
     <w:p>
       <w:pPr>
-        <w:pStyle w:val="Heading1"/>
+        <w:pStyle w:val="Titolo1"/>
       </w:pPr>
       <w:r>
         <w:t>Laboratory 2 Report</w:t>
@@ -543,7 +525,7 @@
     <w:p/>
     <w:p>
       <w:pPr>
-        <w:pStyle w:val="Heading2"/>
+        <w:pStyle w:val="Titolo2"/>
       </w:pPr>
       <w:r>
         <w:t>Components of the working group (max 2 people)</w:t>
@@ -551,14 +533,32 @@
     </w:p>
     <w:p>
       <w:pPr>
-        <w:pStyle w:val="ListParagraph"/>
+        <w:pStyle w:val="Paragrafoelenco"/>
         <w:numPr>
           <w:ilvl w:val="0"/>
           <w:numId w:val="17"/>
         </w:numPr>
       </w:pPr>
       <w:r>
-        <w:t>Name Surname, student ID</w:t>
+        <w:t>Matteo Gravagnone</w:t>
+      </w:r>
+      <w:r>
+        <w:t>, s</w:t>
+      </w:r>
+      <w:r>
+        <w:t>319634</w:t>
+      </w:r>
+    </w:p>
+    <w:p>
+      <w:pPr>
+        <w:pStyle w:val="Paragrafoelenco"/>
+        <w:numPr>
+          <w:ilvl w:val="0"/>
+          <w:numId w:val="17"/>
+        </w:numPr>
+      </w:pPr>
+      <w:r>
+        <w:t>Danilo Guglielmi, s318083</w:t>
       </w:r>
     </w:p>
     <w:p>
@@ -568,7 +568,7 @@
     </w:p>
     <w:p>
       <w:pPr>
-        <w:pStyle w:val="Heading2"/>
+        <w:pStyle w:val="Titolo2"/>
       </w:pPr>
       <w:r>
         <w:lastRenderedPageBreak/>
@@ -583,14 +583,14 @@
     </w:p>
     <w:tbl>
       <w:tblPr>
-        <w:tblStyle w:val="TableGrid"/>
+        <w:tblStyle w:val="Grigliatabella"/>
         <w:tblW w:w="9192" w:type="dxa"/>
         <w:tblLook w:val="04A0" w:firstRow="1" w:lastRow="0" w:firstColumn="1" w:lastColumn="0" w:noHBand="0" w:noVBand="1"/>
       </w:tblPr>
       <w:tblGrid>
-        <w:gridCol w:w="3966"/>
-        <w:gridCol w:w="2654"/>
-        <w:gridCol w:w="2572"/>
+        <w:gridCol w:w="4329"/>
+        <w:gridCol w:w="2495"/>
+        <w:gridCol w:w="2368"/>
       </w:tblGrid>
       <w:tr>
         <w:trPr>
@@ -683,7 +683,23 @@
                 <w:b/>
                 <w:bCs/>
               </w:rPr>
-              <w:t>Requested_Torque_Nm</w:t>
+              <w:t>Torque</w:t>
+            </w:r>
+            <w:r>
+              <w:rPr>
+                <w:rFonts w:ascii="Consolas" w:hAnsi="Consolas" w:cs="Consolas"/>
+                <w:b/>
+                <w:bCs/>
+              </w:rPr>
+              <w:t>Request</w:t>
+            </w:r>
+            <w:r>
+              <w:rPr>
+                <w:rFonts w:ascii="Consolas" w:hAnsi="Consolas" w:cs="Consolas"/>
+                <w:b/>
+                <w:bCs/>
+              </w:rPr>
+              <w:t>_Nm</w:t>
             </w:r>
             <w:proofErr w:type="spellEnd"/>
           </w:p>
@@ -725,7 +741,6 @@
                 <w:bCs/>
               </w:rPr>
             </w:pPr>
-            <w:proofErr w:type="spellStart"/>
             <w:r>
               <w:rPr>
                 <w:rFonts w:ascii="Consolas" w:hAnsi="Consolas" w:cs="Consolas"/>
@@ -734,7 +749,6 @@
               </w:rPr>
               <w:t>Vehicle_Speed_km_h</w:t>
             </w:r>
-            <w:proofErr w:type="spellEnd"/>
           </w:p>
         </w:tc>
         <w:tc>
@@ -783,7 +797,16 @@
                 <w:bCs/>
                 <w:color w:val="000000" w:themeColor="text1"/>
               </w:rPr>
-              <w:t>Automatic_Transmission_Selector</w:t>
+              <w:t>Automatic</w:t>
+            </w:r>
+            <w:r>
+              <w:rPr>
+                <w:rFonts w:ascii="Consolas" w:hAnsi="Consolas" w:cs="Consolas"/>
+                <w:b/>
+                <w:bCs/>
+                <w:color w:val="000000" w:themeColor="text1"/>
+              </w:rPr>
+              <w:t>TransmissionSelectorState</w:t>
             </w:r>
             <w:proofErr w:type="spellEnd"/>
           </w:p>
@@ -909,7 +932,7 @@
     <w:p/>
     <w:p>
       <w:pPr>
-        <w:pStyle w:val="Heading2"/>
+        <w:pStyle w:val="Titolo2"/>
       </w:pPr>
       <w:r>
         <w:t>Equations of the plant</w:t>
@@ -979,7 +1002,7 @@
     </w:p>
     <w:p>
       <w:pPr>
-        <w:pStyle w:val="ListParagraph"/>
+        <w:pStyle w:val="Paragrafoelenco"/>
         <w:numPr>
           <w:ilvl w:val="0"/>
           <w:numId w:val="18"/>
@@ -1082,7 +1105,7 @@
     </w:p>
     <w:p>
       <w:pPr>
-        <w:pStyle w:val="ListParagraph"/>
+        <w:pStyle w:val="Paragrafoelenco"/>
         <w:numPr>
           <w:ilvl w:val="0"/>
           <w:numId w:val="18"/>
@@ -1140,7 +1163,7 @@
     </w:p>
     <w:p>
       <w:pPr>
-        <w:pStyle w:val="ListParagraph"/>
+        <w:pStyle w:val="Paragrafoelenco"/>
         <w:numPr>
           <w:ilvl w:val="0"/>
           <w:numId w:val="18"/>
@@ -1180,7 +1203,7 @@
     </w:p>
     <w:p>
       <w:pPr>
-        <w:pStyle w:val="ListParagraph"/>
+        <w:pStyle w:val="Paragrafoelenco"/>
         <w:numPr>
           <w:ilvl w:val="0"/>
           <w:numId w:val="18"/>
@@ -1246,7 +1269,7 @@
     </w:p>
     <w:p>
       <w:pPr>
-        <w:pStyle w:val="ListParagraph"/>
+        <w:pStyle w:val="Paragrafoelenco"/>
         <w:numPr>
           <w:ilvl w:val="0"/>
           <w:numId w:val="18"/>
@@ -1312,7 +1335,7 @@
     </w:p>
     <w:p>
       <w:pPr>
-        <w:pStyle w:val="ListParagraph"/>
+        <w:pStyle w:val="Paragrafoelenco"/>
         <w:numPr>
           <w:ilvl w:val="0"/>
           <w:numId w:val="18"/>
@@ -1378,7 +1401,7 @@
     </w:p>
     <w:p>
       <w:pPr>
-        <w:pStyle w:val="ListParagraph"/>
+        <w:pStyle w:val="Paragrafoelenco"/>
         <w:numPr>
           <w:ilvl w:val="0"/>
           <w:numId w:val="18"/>
@@ -1462,7 +1485,7 @@
     </w:p>
     <w:p>
       <w:pPr>
-        <w:pStyle w:val="ListParagraph"/>
+        <w:pStyle w:val="Paragrafoelenco"/>
         <w:numPr>
           <w:ilvl w:val="0"/>
           <w:numId w:val="18"/>
@@ -1502,7 +1525,7 @@
     </w:p>
     <w:p>
       <w:pPr>
-        <w:pStyle w:val="ListParagraph"/>
+        <w:pStyle w:val="Paragrafoelenco"/>
         <w:numPr>
           <w:ilvl w:val="0"/>
           <w:numId w:val="18"/>
@@ -1536,7 +1559,7 @@
     </w:p>
     <w:p>
       <w:pPr>
-        <w:pStyle w:val="ListParagraph"/>
+        <w:pStyle w:val="Paragrafoelenco"/>
         <w:numPr>
           <w:ilvl w:val="0"/>
           <w:numId w:val="18"/>
@@ -1611,7 +1634,7 @@
     </w:p>
     <w:p>
       <w:pPr>
-        <w:pStyle w:val="ListParagraph"/>
+        <w:pStyle w:val="Paragrafoelenco"/>
         <w:numPr>
           <w:ilvl w:val="0"/>
           <w:numId w:val="18"/>
@@ -1782,7 +1805,7 @@
     </w:p>
     <w:p>
       <w:pPr>
-        <w:pStyle w:val="ListParagraph"/>
+        <w:pStyle w:val="Paragrafoelenco"/>
         <w:numPr>
           <w:ilvl w:val="0"/>
           <w:numId w:val="18"/>
@@ -1876,7 +1899,7 @@
     </w:p>
     <w:p>
       <w:pPr>
-        <w:pStyle w:val="ListParagraph"/>
+        <w:pStyle w:val="Paragrafoelenco"/>
         <w:numPr>
           <w:ilvl w:val="0"/>
           <w:numId w:val="18"/>
@@ -1951,7 +1974,7 @@
     </w:p>
     <w:p>
       <w:pPr>
-        <w:pStyle w:val="ListParagraph"/>
+        <w:pStyle w:val="Paragrafoelenco"/>
         <w:numPr>
           <w:ilvl w:val="0"/>
           <w:numId w:val="18"/>
@@ -2000,7 +2023,7 @@
     </w:p>
     <w:p>
       <w:pPr>
-        <w:pStyle w:val="ListParagraph"/>
+        <w:pStyle w:val="Paragrafoelenco"/>
         <w:numPr>
           <w:ilvl w:val="0"/>
           <w:numId w:val="18"/>
@@ -2101,7 +2124,7 @@
     </w:p>
     <w:p>
       <w:pPr>
-        <w:pStyle w:val="ListParagraph"/>
+        <w:pStyle w:val="Paragrafoelenco"/>
         <w:numPr>
           <w:ilvl w:val="0"/>
           <w:numId w:val="18"/>
@@ -2144,7 +2167,7 @@
     </w:p>
     <w:p>
       <w:pPr>
-        <w:pStyle w:val="ListParagraph"/>
+        <w:pStyle w:val="Paragrafoelenco"/>
         <w:numPr>
           <w:ilvl w:val="0"/>
           <w:numId w:val="18"/>
@@ -2187,7 +2210,7 @@
     </w:p>
     <w:p>
       <w:pPr>
-        <w:pStyle w:val="ListParagraph"/>
+        <w:pStyle w:val="Paragrafoelenco"/>
         <w:numPr>
           <w:ilvl w:val="0"/>
           <w:numId w:val="18"/>
@@ -3242,7 +3265,7 @@
       <w:pPr>
         <w:rPr>
           <w:rFonts w:eastAsiaTheme="minorEastAsia"/>
-          <w:lang w:val="en-IT"/>
+          <w:lang/>
         </w:rPr>
       </w:pPr>
       <m:oMathPara>
@@ -5314,7 +5337,7 @@
     </w:p>
     <w:p>
       <w:pPr>
-        <w:pStyle w:val="ListParagraph"/>
+        <w:pStyle w:val="Paragrafoelenco"/>
         <w:numPr>
           <w:ilvl w:val="0"/>
           <w:numId w:val="19"/>
@@ -5340,7 +5363,7 @@
     </w:p>
     <w:p>
       <w:pPr>
-        <w:pStyle w:val="ListParagraph"/>
+        <w:pStyle w:val="Paragrafoelenco"/>
         <w:numPr>
           <w:ilvl w:val="0"/>
           <w:numId w:val="19"/>
@@ -5366,7 +5389,7 @@
     </w:p>
     <w:p>
       <w:pPr>
-        <w:pStyle w:val="ListParagraph"/>
+        <w:pStyle w:val="Paragrafoelenco"/>
         <w:numPr>
           <w:ilvl w:val="0"/>
           <w:numId w:val="19"/>
@@ -5424,7 +5447,7 @@
     </w:p>
     <w:p>
       <w:pPr>
-        <w:pStyle w:val="ListParagraph"/>
+        <w:pStyle w:val="Paragrafoelenco"/>
         <w:numPr>
           <w:ilvl w:val="0"/>
           <w:numId w:val="19"/>
@@ -5473,7 +5496,7 @@
     </w:p>
     <w:p>
       <w:pPr>
-        <w:pStyle w:val="ListParagraph"/>
+        <w:pStyle w:val="Paragrafoelenco"/>
         <w:numPr>
           <w:ilvl w:val="0"/>
           <w:numId w:val="19"/>
@@ -5562,7 +5585,7 @@
     </w:p>
     <w:p>
       <w:pPr>
-        <w:pStyle w:val="Caption"/>
+        <w:pStyle w:val="Didascalia"/>
         <w:jc w:val="left"/>
         <w:rPr>
           <w:rFonts w:eastAsiaTheme="minorEastAsia"/>
@@ -5891,7 +5914,7 @@
     </w:p>
     <w:p>
       <w:pPr>
-        <w:pStyle w:val="Caption"/>
+        <w:pStyle w:val="Didascalia"/>
         <w:jc w:val="center"/>
       </w:pPr>
       <w:bookmarkStart w:id="0" w:name="_Ref127434984"/>
@@ -5978,7 +6001,7 @@
         </m:r>
         <m:r>
           <w:rPr>
-            <w:rStyle w:val="FootnoteReference"/>
+            <w:rStyle w:val="Rimandonotaapidipagina"/>
             <w:rFonts w:ascii="Cambria Math" w:hAnsi="Cambria Math"/>
             <w:i/>
           </w:rPr>
@@ -6128,7 +6151,7 @@
     </w:p>
     <w:p>
       <w:pPr>
-        <w:pStyle w:val="Caption"/>
+        <w:pStyle w:val="Didascalia"/>
         <w:jc w:val="center"/>
         <w:rPr>
           <w:rFonts w:eastAsiaTheme="minorEastAsia"/>
@@ -6184,7 +6207,7 @@
     </w:p>
     <w:p>
       <w:pPr>
-        <w:pStyle w:val="Heading2"/>
+        <w:pStyle w:val="Titolo2"/>
       </w:pPr>
       <w:r>
         <w:lastRenderedPageBreak/>
@@ -6245,7 +6268,7 @@
     </w:p>
     <w:p>
       <w:pPr>
-        <w:pStyle w:val="Heading1"/>
+        <w:pStyle w:val="Titolo1"/>
       </w:pPr>
       <w:r>
         <w:lastRenderedPageBreak/>
@@ -6273,7 +6296,7 @@
     <w:p/>
     <w:p>
       <w:pPr>
-        <w:pStyle w:val="Heading2"/>
+        <w:pStyle w:val="Titolo2"/>
       </w:pPr>
       <w:r>
         <w:t>Interfaces</w:t>
@@ -6281,23 +6304,23 @@
     </w:p>
     <w:tbl>
       <w:tblPr>
-        <w:tblStyle w:val="TableGrid"/>
+        <w:tblStyle w:val="Grigliatabella"/>
         <w:tblW w:w="0" w:type="auto"/>
         <w:tblLook w:val="04A0" w:firstRow="1" w:lastRow="0" w:firstColumn="1" w:lastColumn="0" w:noHBand="0" w:noVBand="1"/>
       </w:tblPr>
       <w:tblGrid>
-        <w:gridCol w:w="2999"/>
-        <w:gridCol w:w="884"/>
-        <w:gridCol w:w="930"/>
-        <w:gridCol w:w="1067"/>
-        <w:gridCol w:w="1284"/>
-        <w:gridCol w:w="940"/>
-        <w:gridCol w:w="906"/>
+        <w:gridCol w:w="3956"/>
+        <w:gridCol w:w="813"/>
+        <w:gridCol w:w="859"/>
+        <w:gridCol w:w="954"/>
+        <w:gridCol w:w="1199"/>
+        <w:gridCol w:w="598"/>
+        <w:gridCol w:w="631"/>
       </w:tblGrid>
       <w:tr>
         <w:tc>
           <w:tcPr>
-            <w:tcW w:w="2999" w:type="dxa"/>
+            <w:tcW w:w="3956" w:type="dxa"/>
             <w:shd w:val="clear" w:color="auto" w:fill="DEEAF6" w:themeFill="accent1" w:themeFillTint="33"/>
           </w:tcPr>
           <w:p>
@@ -6316,7 +6339,7 @@
         </w:tc>
         <w:tc>
           <w:tcPr>
-            <w:tcW w:w="884" w:type="dxa"/>
+            <w:tcW w:w="665" w:type="dxa"/>
             <w:shd w:val="clear" w:color="auto" w:fill="DEEAF6" w:themeFill="accent1" w:themeFillTint="33"/>
           </w:tcPr>
           <w:p>
@@ -6335,7 +6358,7 @@
         </w:tc>
         <w:tc>
           <w:tcPr>
-            <w:tcW w:w="930" w:type="dxa"/>
+            <w:tcW w:w="871" w:type="dxa"/>
             <w:shd w:val="clear" w:color="auto" w:fill="DEEAF6" w:themeFill="accent1" w:themeFillTint="33"/>
           </w:tcPr>
           <w:p>
@@ -6352,7 +6375,7 @@
             </w:r>
             <w:r>
               <w:rPr>
-                <w:rStyle w:val="FootnoteReference"/>
+                <w:rStyle w:val="Rimandonotaapidipagina"/>
                 <w:b/>
               </w:rPr>
               <w:footnoteReference w:id="2"/>
@@ -6361,7 +6384,7 @@
         </w:tc>
         <w:tc>
           <w:tcPr>
-            <w:tcW w:w="1067" w:type="dxa"/>
+            <w:tcW w:w="973" w:type="dxa"/>
             <w:shd w:val="clear" w:color="auto" w:fill="DEEAF6" w:themeFill="accent1" w:themeFillTint="33"/>
           </w:tcPr>
           <w:p>
@@ -6378,7 +6401,7 @@
             </w:r>
             <w:r>
               <w:rPr>
-                <w:rStyle w:val="FootnoteReference"/>
+                <w:rStyle w:val="Rimandonotaapidipagina"/>
                 <w:b/>
               </w:rPr>
               <w:footnoteReference w:id="3"/>
@@ -6387,7 +6410,7 @@
         </w:tc>
         <w:tc>
           <w:tcPr>
-            <w:tcW w:w="1284" w:type="dxa"/>
+            <w:tcW w:w="1213" w:type="dxa"/>
             <w:shd w:val="clear" w:color="auto" w:fill="DEEAF6" w:themeFill="accent1" w:themeFillTint="33"/>
           </w:tcPr>
           <w:p>
@@ -6406,7 +6429,7 @@
         </w:tc>
         <w:tc>
           <w:tcPr>
-            <w:tcW w:w="940" w:type="dxa"/>
+            <w:tcW w:w="655" w:type="dxa"/>
             <w:shd w:val="clear" w:color="auto" w:fill="DEEAF6" w:themeFill="accent1" w:themeFillTint="33"/>
           </w:tcPr>
           <w:p>
@@ -6425,7 +6448,7 @@
         </w:tc>
         <w:tc>
           <w:tcPr>
-            <w:tcW w:w="906" w:type="dxa"/>
+            <w:tcW w:w="677" w:type="dxa"/>
             <w:shd w:val="clear" w:color="auto" w:fill="DEEAF6" w:themeFill="accent1" w:themeFillTint="33"/>
           </w:tcPr>
           <w:p>
@@ -6446,51 +6469,685 @@
       <w:tr>
         <w:tc>
           <w:tcPr>
-            <w:tcW w:w="2999" w:type="dxa"/>
+            <w:tcW w:w="3956" w:type="dxa"/>
           </w:tcPr>
           <w:p>
             <w:pPr>
               <w:rPr>
                 <w:rFonts w:ascii="Consolas" w:hAnsi="Consolas"/>
+                <w:sz w:val="20"/>
+                <w:szCs w:val="20"/>
               </w:rPr>
             </w:pPr>
+            <w:proofErr w:type="spellStart"/>
+            <w:r>
+              <w:rPr>
+                <w:rFonts w:ascii="Consolas" w:hAnsi="Consolas" w:cs="Consolas"/>
+                <w:b/>
+                <w:bCs/>
+                <w:color w:val="000000" w:themeColor="text1"/>
+                <w:sz w:val="20"/>
+                <w:szCs w:val="20"/>
+              </w:rPr>
+              <w:t>BrakePedalPressed</w:t>
+            </w:r>
+            <w:proofErr w:type="spellEnd"/>
           </w:p>
         </w:tc>
         <w:tc>
           <w:tcPr>
-            <w:tcW w:w="884" w:type="dxa"/>
+            <w:tcW w:w="665" w:type="dxa"/>
           </w:tcPr>
-          <w:p/>
+          <w:p>
+            <w:r>
+              <w:t>Inherit</w:t>
+            </w:r>
+          </w:p>
         </w:tc>
         <w:tc>
           <w:tcPr>
-            <w:tcW w:w="930" w:type="dxa"/>
+            <w:tcW w:w="871" w:type="dxa"/>
           </w:tcPr>
-          <w:p/>
+          <w:p>
+            <w:r>
+              <w:t>Input</w:t>
+            </w:r>
+          </w:p>
         </w:tc>
         <w:tc>
           <w:tcPr>
-            <w:tcW w:w="1067" w:type="dxa"/>
+            <w:tcW w:w="973" w:type="dxa"/>
           </w:tcPr>
-          <w:p/>
+          <w:p>
+            <w:r>
+              <w:t>Boolean</w:t>
+            </w:r>
+          </w:p>
         </w:tc>
         <w:tc>
           <w:tcPr>
-            <w:tcW w:w="1284" w:type="dxa"/>
+            <w:tcW w:w="1213" w:type="dxa"/>
           </w:tcPr>
-          <w:p/>
+          <w:p>
+            <w:pPr>
+              <w:rPr>
+                <w:highlight w:val="yellow"/>
+              </w:rPr>
+            </w:pPr>
+            <w:r>
+              <w:rPr>
+                <w:highlight w:val="yellow"/>
+              </w:rPr>
+              <w:t>-1</w:t>
+            </w:r>
+          </w:p>
         </w:tc>
         <w:tc>
           <w:tcPr>
-            <w:tcW w:w="940" w:type="dxa"/>
+            <w:tcW w:w="655" w:type="dxa"/>
           </w:tcPr>
-          <w:p/>
+          <w:p>
+            <w:pPr>
+              <w:rPr>
+                <w:highlight w:val="yellow"/>
+              </w:rPr>
+            </w:pPr>
+            <w:r>
+              <w:rPr>
+                <w:highlight w:val="yellow"/>
+              </w:rPr>
+              <w:t>0</w:t>
+            </w:r>
+          </w:p>
         </w:tc>
         <w:tc>
           <w:tcPr>
-            <w:tcW w:w="906" w:type="dxa"/>
+            <w:tcW w:w="677" w:type="dxa"/>
           </w:tcPr>
-          <w:p/>
+          <w:p>
+            <w:pPr>
+              <w:rPr>
+                <w:highlight w:val="yellow"/>
+              </w:rPr>
+            </w:pPr>
+            <w:r>
+              <w:rPr>
+                <w:highlight w:val="yellow"/>
+              </w:rPr>
+              <w:t>1</w:t>
+            </w:r>
+          </w:p>
+        </w:tc>
+      </w:tr>
+      <w:tr>
+        <w:tc>
+          <w:tcPr>
+            <w:tcW w:w="3956" w:type="dxa"/>
+          </w:tcPr>
+          <w:p>
+            <w:pPr>
+              <w:rPr>
+                <w:rFonts w:ascii="Consolas" w:hAnsi="Consolas"/>
+                <w:sz w:val="20"/>
+                <w:szCs w:val="20"/>
+              </w:rPr>
+            </w:pPr>
+            <w:proofErr w:type="spellStart"/>
+            <w:r>
+              <w:rPr>
+                <w:rFonts w:ascii="Consolas" w:hAnsi="Consolas" w:cs="Consolas"/>
+                <w:b/>
+                <w:bCs/>
+                <w:color w:val="000000" w:themeColor="text1"/>
+                <w:sz w:val="20"/>
+                <w:szCs w:val="20"/>
+              </w:rPr>
+              <w:t>ThrottlePedalPosition</w:t>
+            </w:r>
+            <w:proofErr w:type="spellEnd"/>
+          </w:p>
+        </w:tc>
+        <w:tc>
+          <w:tcPr>
+            <w:tcW w:w="665" w:type="dxa"/>
+          </w:tcPr>
+          <w:p>
+            <w:r>
+              <w:t>Inherit</w:t>
+            </w:r>
+          </w:p>
+        </w:tc>
+        <w:tc>
+          <w:tcPr>
+            <w:tcW w:w="871" w:type="dxa"/>
+          </w:tcPr>
+          <w:p>
+            <w:r>
+              <w:t>Input</w:t>
+            </w:r>
+          </w:p>
+        </w:tc>
+        <w:tc>
+          <w:tcPr>
+            <w:tcW w:w="973" w:type="dxa"/>
+          </w:tcPr>
+          <w:p>
+            <w:r>
+              <w:t>Single</w:t>
+            </w:r>
+          </w:p>
+        </w:tc>
+        <w:tc>
+          <w:tcPr>
+            <w:tcW w:w="1213" w:type="dxa"/>
+          </w:tcPr>
+          <w:p>
+            <w:pPr>
+              <w:rPr>
+                <w:highlight w:val="yellow"/>
+              </w:rPr>
+            </w:pPr>
+            <w:r>
+              <w:rPr>
+                <w:highlight w:val="yellow"/>
+              </w:rPr>
+              <w:t>-1</w:t>
+            </w:r>
+          </w:p>
+        </w:tc>
+        <w:tc>
+          <w:tcPr>
+            <w:tcW w:w="655" w:type="dxa"/>
+          </w:tcPr>
+          <w:p>
+            <w:pPr>
+              <w:rPr>
+                <w:highlight w:val="yellow"/>
+              </w:rPr>
+            </w:pPr>
+            <w:r>
+              <w:rPr>
+                <w:highlight w:val="yellow"/>
+              </w:rPr>
+              <w:t>0</w:t>
+            </w:r>
+          </w:p>
+        </w:tc>
+        <w:tc>
+          <w:tcPr>
+            <w:tcW w:w="677" w:type="dxa"/>
+          </w:tcPr>
+          <w:p>
+            <w:pPr>
+              <w:rPr>
+                <w:highlight w:val="yellow"/>
+              </w:rPr>
+            </w:pPr>
+            <w:r>
+              <w:rPr>
+                <w:highlight w:val="yellow"/>
+              </w:rPr>
+              <w:t>1</w:t>
+            </w:r>
+          </w:p>
+        </w:tc>
+      </w:tr>
+      <w:tr>
+        <w:tc>
+          <w:tcPr>
+            <w:tcW w:w="3956" w:type="dxa"/>
+          </w:tcPr>
+          <w:p>
+            <w:pPr>
+              <w:rPr>
+                <w:rFonts w:ascii="Consolas" w:hAnsi="Consolas"/>
+                <w:sz w:val="20"/>
+                <w:szCs w:val="20"/>
+              </w:rPr>
+            </w:pPr>
+            <w:proofErr w:type="spellStart"/>
+            <w:r>
+              <w:rPr>
+                <w:rFonts w:ascii="Consolas" w:hAnsi="Consolas" w:cs="Consolas"/>
+                <w:b/>
+                <w:bCs/>
+                <w:color w:val="000000" w:themeColor="text1"/>
+                <w:sz w:val="20"/>
+                <w:szCs w:val="20"/>
+              </w:rPr>
+              <w:t>AutomaticTransmissionSelectorState</w:t>
+            </w:r>
+            <w:proofErr w:type="spellEnd"/>
+          </w:p>
+        </w:tc>
+        <w:tc>
+          <w:tcPr>
+            <w:tcW w:w="665" w:type="dxa"/>
+          </w:tcPr>
+          <w:p>
+            <w:r>
+              <w:t>Inherit</w:t>
+            </w:r>
+          </w:p>
+        </w:tc>
+        <w:tc>
+          <w:tcPr>
+            <w:tcW w:w="871" w:type="dxa"/>
+          </w:tcPr>
+          <w:p>
+            <w:r>
+              <w:t>Input</w:t>
+            </w:r>
+          </w:p>
+        </w:tc>
+        <w:tc>
+          <w:tcPr>
+            <w:tcW w:w="973" w:type="dxa"/>
+          </w:tcPr>
+          <w:p>
+            <w:r>
+              <w:t>Enum</w:t>
+            </w:r>
+          </w:p>
+        </w:tc>
+        <w:tc>
+          <w:tcPr>
+            <w:tcW w:w="1213" w:type="dxa"/>
+          </w:tcPr>
+          <w:p>
+            <w:pPr>
+              <w:rPr>
+                <w:highlight w:val="yellow"/>
+              </w:rPr>
+            </w:pPr>
+            <w:r>
+              <w:rPr>
+                <w:highlight w:val="yellow"/>
+              </w:rPr>
+              <w:t>-1</w:t>
+            </w:r>
+          </w:p>
+        </w:tc>
+        <w:tc>
+          <w:tcPr>
+            <w:tcW w:w="655" w:type="dxa"/>
+          </w:tcPr>
+          <w:p>
+            <w:pPr>
+              <w:rPr>
+                <w:highlight w:val="yellow"/>
+              </w:rPr>
+            </w:pPr>
+            <w:r>
+              <w:rPr>
+                <w:highlight w:val="yellow"/>
+              </w:rPr>
+              <w:t>0</w:t>
+            </w:r>
+          </w:p>
+        </w:tc>
+        <w:tc>
+          <w:tcPr>
+            <w:tcW w:w="677" w:type="dxa"/>
+          </w:tcPr>
+          <w:p>
+            <w:pPr>
+              <w:rPr>
+                <w:highlight w:val="yellow"/>
+              </w:rPr>
+            </w:pPr>
+            <w:r>
+              <w:rPr>
+                <w:highlight w:val="yellow"/>
+              </w:rPr>
+              <w:t>4</w:t>
+            </w:r>
+          </w:p>
+        </w:tc>
+      </w:tr>
+      <w:tr>
+        <w:tc>
+          <w:tcPr>
+            <w:tcW w:w="3956" w:type="dxa"/>
+          </w:tcPr>
+          <w:p>
+            <w:pPr>
+              <w:rPr>
+                <w:rFonts w:ascii="Consolas" w:hAnsi="Consolas"/>
+                <w:sz w:val="20"/>
+                <w:szCs w:val="20"/>
+              </w:rPr>
+            </w:pPr>
+            <w:proofErr w:type="spellStart"/>
+            <w:r>
+              <w:rPr>
+                <w:rFonts w:ascii="Consolas" w:hAnsi="Consolas" w:cs="Consolas"/>
+                <w:b/>
+                <w:bCs/>
+                <w:color w:val="000000" w:themeColor="text1"/>
+                <w:sz w:val="20"/>
+                <w:szCs w:val="20"/>
+              </w:rPr>
+              <w:t>VehicleSpeed_km_h</w:t>
+            </w:r>
+            <w:proofErr w:type="spellEnd"/>
+          </w:p>
+        </w:tc>
+        <w:tc>
+          <w:tcPr>
+            <w:tcW w:w="665" w:type="dxa"/>
+          </w:tcPr>
+          <w:p>
+            <w:r>
+              <w:t>Km/h</w:t>
+            </w:r>
+          </w:p>
+        </w:tc>
+        <w:tc>
+          <w:tcPr>
+            <w:tcW w:w="871" w:type="dxa"/>
+          </w:tcPr>
+          <w:p>
+            <w:r>
+              <w:t>Input</w:t>
+            </w:r>
+          </w:p>
+        </w:tc>
+        <w:tc>
+          <w:tcPr>
+            <w:tcW w:w="973" w:type="dxa"/>
+          </w:tcPr>
+          <w:p>
+            <w:r>
+              <w:t>Single</w:t>
+            </w:r>
+          </w:p>
+        </w:tc>
+        <w:tc>
+          <w:tcPr>
+            <w:tcW w:w="1213" w:type="dxa"/>
+          </w:tcPr>
+          <w:p>
+            <w:pPr>
+              <w:rPr>
+                <w:highlight w:val="yellow"/>
+              </w:rPr>
+            </w:pPr>
+            <w:r>
+              <w:rPr>
+                <w:highlight w:val="yellow"/>
+              </w:rPr>
+              <w:t>-1</w:t>
+            </w:r>
+          </w:p>
+        </w:tc>
+        <w:tc>
+          <w:tcPr>
+            <w:tcW w:w="655" w:type="dxa"/>
+          </w:tcPr>
+          <w:p>
+            <w:pPr>
+              <w:rPr>
+                <w:highlight w:val="yellow"/>
+              </w:rPr>
+            </w:pPr>
+            <w:r>
+              <w:rPr>
+                <w:highlight w:val="yellow"/>
+              </w:rPr>
+              <w:t>-60</w:t>
+            </w:r>
+          </w:p>
+        </w:tc>
+        <w:tc>
+          <w:tcPr>
+            <w:tcW w:w="677" w:type="dxa"/>
+          </w:tcPr>
+          <w:p>
+            <w:pPr>
+              <w:rPr>
+                <w:highlight w:val="yellow"/>
+              </w:rPr>
+            </w:pPr>
+            <w:r>
+              <w:rPr>
+                <w:highlight w:val="yellow"/>
+              </w:rPr>
+              <w:t>240</w:t>
+            </w:r>
+          </w:p>
+        </w:tc>
+      </w:tr>
+      <w:tr>
+        <w:tc>
+          <w:tcPr>
+            <w:tcW w:w="3956" w:type="dxa"/>
+          </w:tcPr>
+          <w:p>
+            <w:pPr>
+              <w:rPr>
+                <w:rFonts w:ascii="Consolas" w:hAnsi="Consolas" w:cs="Consolas"/>
+                <w:b/>
+                <w:bCs/>
+                <w:color w:val="000000" w:themeColor="text1"/>
+                <w:sz w:val="20"/>
+                <w:szCs w:val="20"/>
+              </w:rPr>
+            </w:pPr>
+            <w:proofErr w:type="spellStart"/>
+            <w:r>
+              <w:rPr>
+                <w:rFonts w:ascii="Consolas" w:hAnsi="Consolas" w:cs="Consolas"/>
+                <w:b/>
+                <w:bCs/>
+                <w:color w:val="000000" w:themeColor="text1"/>
+                <w:sz w:val="20"/>
+                <w:szCs w:val="20"/>
+              </w:rPr>
+              <w:t>TorqueRequest_Nm</w:t>
+            </w:r>
+            <w:proofErr w:type="spellEnd"/>
+          </w:p>
+        </w:tc>
+        <w:tc>
+          <w:tcPr>
+            <w:tcW w:w="665" w:type="dxa"/>
+          </w:tcPr>
+          <w:p>
+            <w:r>
+              <w:t>N*m</w:t>
+            </w:r>
+          </w:p>
+        </w:tc>
+        <w:tc>
+          <w:tcPr>
+            <w:tcW w:w="871" w:type="dxa"/>
+          </w:tcPr>
+          <w:p>
+            <w:r>
+              <w:t>Output</w:t>
+            </w:r>
+          </w:p>
+        </w:tc>
+        <w:tc>
+          <w:tcPr>
+            <w:tcW w:w="973" w:type="dxa"/>
+          </w:tcPr>
+          <w:p>
+            <w:r>
+              <w:t>Single</w:t>
+            </w:r>
+          </w:p>
+        </w:tc>
+        <w:tc>
+          <w:tcPr>
+            <w:tcW w:w="1213" w:type="dxa"/>
+          </w:tcPr>
+          <w:p>
+            <w:pPr>
+              <w:rPr>
+                <w:highlight w:val="yellow"/>
+              </w:rPr>
+            </w:pPr>
+            <w:r>
+              <w:rPr>
+                <w:highlight w:val="yellow"/>
+              </w:rPr>
+              <w:t>-1</w:t>
+            </w:r>
+          </w:p>
+        </w:tc>
+        <w:tc>
+          <w:tcPr>
+            <w:tcW w:w="655" w:type="dxa"/>
+          </w:tcPr>
+          <w:p>
+            <w:pPr>
+              <w:rPr>
+                <w:highlight w:val="yellow"/>
+              </w:rPr>
+            </w:pPr>
+            <w:r>
+              <w:rPr>
+                <w:highlight w:val="yellow"/>
+              </w:rPr>
+              <w:t>-40</w:t>
+            </w:r>
+          </w:p>
+        </w:tc>
+        <w:tc>
+          <w:tcPr>
+            <w:tcW w:w="677" w:type="dxa"/>
+          </w:tcPr>
+          <w:p>
+            <w:pPr>
+              <w:rPr>
+                <w:highlight w:val="yellow"/>
+              </w:rPr>
+            </w:pPr>
+            <w:r>
+              <w:rPr>
+                <w:highlight w:val="yellow"/>
+              </w:rPr>
+              <w:t>80</w:t>
+            </w:r>
+          </w:p>
+        </w:tc>
+      </w:tr>
+      <w:tr>
+        <w:tc>
+          <w:tcPr>
+            <w:tcW w:w="3956" w:type="dxa"/>
+          </w:tcPr>
+          <w:p>
+            <w:pPr>
+              <w:rPr>
+                <w:rFonts w:ascii="Consolas" w:hAnsi="Consolas" w:cs="Consolas"/>
+                <w:b/>
+                <w:bCs/>
+                <w:color w:val="000000" w:themeColor="text1"/>
+                <w:sz w:val="20"/>
+                <w:szCs w:val="20"/>
+              </w:rPr>
+            </w:pPr>
+            <w:proofErr w:type="spellStart"/>
+            <w:r>
+              <w:rPr>
+                <w:rFonts w:ascii="Consolas" w:hAnsi="Consolas" w:cs="Consolas"/>
+                <w:b/>
+                <w:bCs/>
+                <w:color w:val="000000" w:themeColor="text1"/>
+                <w:sz w:val="20"/>
+                <w:szCs w:val="20"/>
+              </w:rPr>
+              <w:t>AutomaticTransmissionState</w:t>
+            </w:r>
+            <w:proofErr w:type="spellEnd"/>
+          </w:p>
+        </w:tc>
+        <w:tc>
+          <w:tcPr>
+            <w:tcW w:w="665" w:type="dxa"/>
+          </w:tcPr>
+          <w:p>
+            <w:r>
+              <w:t>inherit</w:t>
+            </w:r>
+          </w:p>
+        </w:tc>
+        <w:tc>
+          <w:tcPr>
+            <w:tcW w:w="871" w:type="dxa"/>
+          </w:tcPr>
+          <w:p>
+            <w:r>
+              <w:t>Output</w:t>
+            </w:r>
+          </w:p>
+        </w:tc>
+        <w:tc>
+          <w:tcPr>
+            <w:tcW w:w="973" w:type="dxa"/>
+          </w:tcPr>
+          <w:p>
+            <w:r>
+              <w:t>Enum</w:t>
+            </w:r>
+          </w:p>
+        </w:tc>
+        <w:tc>
+          <w:tcPr>
+            <w:tcW w:w="1213" w:type="dxa"/>
+          </w:tcPr>
+          <w:p>
+            <w:pPr>
+              <w:rPr>
+                <w:highlight w:val="yellow"/>
+              </w:rPr>
+            </w:pPr>
+            <w:r>
+              <w:rPr>
+                <w:highlight w:val="yellow"/>
+              </w:rPr>
+              <w:t>-1</w:t>
+            </w:r>
+          </w:p>
+        </w:tc>
+        <w:tc>
+          <w:tcPr>
+            <w:tcW w:w="655" w:type="dxa"/>
+          </w:tcPr>
+          <w:p>
+            <w:pPr>
+              <w:rPr>
+                <w:highlight w:val="yellow"/>
+              </w:rPr>
+            </w:pPr>
+            <w:r>
+              <w:rPr>
+                <w:highlight w:val="yellow"/>
+              </w:rPr>
+              <w:t>0</w:t>
+            </w:r>
+          </w:p>
+        </w:tc>
+        <w:tc>
+          <w:tcPr>
+            <w:tcW w:w="677" w:type="dxa"/>
+          </w:tcPr>
+          <w:p>
+            <w:pPr>
+              <w:rPr>
+                <w:highlight w:val="yellow"/>
+              </w:rPr>
+            </w:pPr>
+            <w:r>
+              <w:rPr>
+                <w:highlight w:val="yellow"/>
+              </w:rPr>
+              <w:t>4</w:t>
+            </w:r>
+          </w:p>
         </w:tc>
       </w:tr>
     </w:tbl>
@@ -6715,7 +7372,7 @@
 </file>
 
 <file path=word/endnotes.xml><?xml version="1.0" encoding="utf-8"?>
-<w:endnotes xmlns:wpc="http://schemas.microsoft.com/office/word/2010/wordprocessingCanvas" xmlns:cx="http://schemas.microsoft.com/office/drawing/2014/chartex" xmlns:cx1="http://schemas.microsoft.com/office/drawing/2015/9/8/chartex" xmlns:cx2="http://schemas.microsoft.com/office/drawing/2015/10/21/chartex" xmlns:cx3="http://schemas.microsoft.com/office/drawing/2016/5/9/chartex" xmlns:cx4="http://schemas.microsoft.com/office/drawing/2016/5/10/chartex" xmlns:cx5="http://schemas.microsoft.com/office/drawing/2016/5/11/chartex" xmlns:cx6="http://schemas.microsoft.com/office/drawing/2016/5/12/chartex" xmlns:cx7="http://schemas.microsoft.com/office/drawing/2016/5/13/chartex" xmlns:cx8="http://schemas.microsoft.com/office/drawing/2016/5/14/chartex" xmlns:mc="http://schemas.openxmlformats.org/markup-compatibility/2006" xmlns:aink="http://schemas.microsoft.com/office/drawing/2016/ink" xmlns:am3d="http://schemas.microsoft.com/office/drawing/2017/model3d" xmlns:o="urn:schemas-microsoft-com:office:office" xmlns:oel="http://schemas.microsoft.com/office/2019/extlst" xmlns:r="http://schemas.openxmlformats.org/officeDocument/2006/relationships" xmlns:m="http://schemas.openxmlformats.org/officeDocument/2006/math" xmlns:v="urn:schemas-microsoft-com:vml" xmlns:wp14="http://schemas.microsoft.com/office/word/2010/wordprocessingDrawing" xmlns:wp="http://schemas.openxmlformats.org/drawingml/2006/wordprocessingDrawing" xmlns:w10="urn:schemas-microsoft-com:office:word" xmlns:w="http://schemas.openxmlformats.org/wordprocessingml/2006/main" xmlns:w14="http://schemas.microsoft.com/office/word/2010/wordml" xmlns:w15="http://schemas.microsoft.com/office/word/2012/wordml" xmlns:w16cex="http://schemas.microsoft.com/office/word/2018/wordml/cex" xmlns:w16cid="http://schemas.microsoft.com/office/word/2016/wordml/cid" xmlns:w16="http://schemas.microsoft.com/office/word/2018/wordml" xmlns:w16sdtdh="http://schemas.microsoft.com/office/word/2020/wordml/sdtdatahash" xmlns:w16se="http://schemas.microsoft.com/office/word/2015/wordml/symex" xmlns:wpg="http://schemas.microsoft.com/office/word/2010/wordprocessingGroup" xmlns:wpi="http://schemas.microsoft.com/office/word/2010/wordprocessingInk" xmlns:wne="http://schemas.microsoft.com/office/word/2006/wordml" xmlns:wps="http://schemas.microsoft.com/office/word/2010/wordprocessingShape" mc:Ignorable="w14 w15 w16se w16cid w16 w16cex w16sdtdh wp14">
+<w:endnotes xmlns:wpc="http://schemas.microsoft.com/office/word/2010/wordprocessingCanvas" xmlns:cx="http://schemas.microsoft.com/office/drawing/2014/chartex" xmlns:cx1="http://schemas.microsoft.com/office/drawing/2015/9/8/chartex" xmlns:cx2="http://schemas.microsoft.com/office/drawing/2015/10/21/chartex" xmlns:cx3="http://schemas.microsoft.com/office/drawing/2016/5/9/chartex" xmlns:cx4="http://schemas.microsoft.com/office/drawing/2016/5/10/chartex" xmlns:cx5="http://schemas.microsoft.com/office/drawing/2016/5/11/chartex" xmlns:cx6="http://schemas.microsoft.com/office/drawing/2016/5/12/chartex" xmlns:cx7="http://schemas.microsoft.com/office/drawing/2016/5/13/chartex" xmlns:cx8="http://schemas.microsoft.com/office/drawing/2016/5/14/chartex" xmlns:mc="http://schemas.openxmlformats.org/markup-compatibility/2006" xmlns:aink="http://schemas.microsoft.com/office/drawing/2016/ink" xmlns:am3d="http://schemas.microsoft.com/office/drawing/2017/model3d" xmlns:o="urn:schemas-microsoft-com:office:office" xmlns:oel="http://schemas.microsoft.com/office/2019/extlst" xmlns:r="http://schemas.openxmlformats.org/officeDocument/2006/relationships" xmlns:m="http://schemas.openxmlformats.org/officeDocument/2006/math" xmlns:v="urn:schemas-microsoft-com:vml" xmlns:wp14="http://schemas.microsoft.com/office/word/2010/wordprocessingDrawing" xmlns:wp="http://schemas.openxmlformats.org/drawingml/2006/wordprocessingDrawing" xmlns:w10="urn:schemas-microsoft-com:office:word" xmlns:w="http://schemas.openxmlformats.org/wordprocessingml/2006/main" xmlns:w14="http://schemas.microsoft.com/office/word/2010/wordml" xmlns:w15="http://schemas.microsoft.com/office/word/2012/wordml" xmlns:w16cex="http://schemas.microsoft.com/office/word/2018/wordml/cex" xmlns:w16cid="http://schemas.microsoft.com/office/word/2016/wordml/cid" xmlns:w16="http://schemas.microsoft.com/office/word/2018/wordml" xmlns:w16du="http://schemas.microsoft.com/office/word/2023/wordml/word16du" xmlns:w16sdtdh="http://schemas.microsoft.com/office/word/2020/wordml/sdtdatahash" xmlns:w16se="http://schemas.microsoft.com/office/word/2015/wordml/symex" xmlns:wpg="http://schemas.microsoft.com/office/word/2010/wordprocessingGroup" xmlns:wpi="http://schemas.microsoft.com/office/word/2010/wordprocessingInk" xmlns:wne="http://schemas.microsoft.com/office/word/2006/wordml" xmlns:wps="http://schemas.microsoft.com/office/word/2010/wordprocessingShape" mc:Ignorable="w14 w15 w16se w16cid w16 w16cex w16sdtdh w16du wp14">
   <w:endnote w:type="separator" w:id="-1">
     <w:p>
       <w:r>
@@ -6734,7 +7391,7 @@
 </file>
 
 <file path=word/footnotes.xml><?xml version="1.0" encoding="utf-8"?>
-<w:footnotes xmlns:wpc="http://schemas.microsoft.com/office/word/2010/wordprocessingCanvas" xmlns:cx="http://schemas.microsoft.com/office/drawing/2014/chartex" xmlns:cx1="http://schemas.microsoft.com/office/drawing/2015/9/8/chartex" xmlns:cx2="http://schemas.microsoft.com/office/drawing/2015/10/21/chartex" xmlns:cx3="http://schemas.microsoft.com/office/drawing/2016/5/9/chartex" xmlns:cx4="http://schemas.microsoft.com/office/drawing/2016/5/10/chartex" xmlns:cx5="http://schemas.microsoft.com/office/drawing/2016/5/11/chartex" xmlns:cx6="http://schemas.microsoft.com/office/drawing/2016/5/12/chartex" xmlns:cx7="http://schemas.microsoft.com/office/drawing/2016/5/13/chartex" xmlns:cx8="http://schemas.microsoft.com/office/drawing/2016/5/14/chartex" xmlns:mc="http://schemas.openxmlformats.org/markup-compatibility/2006" xmlns:aink="http://schemas.microsoft.com/office/drawing/2016/ink" xmlns:am3d="http://schemas.microsoft.com/office/drawing/2017/model3d" xmlns:o="urn:schemas-microsoft-com:office:office" xmlns:oel="http://schemas.microsoft.com/office/2019/extlst" xmlns:r="http://schemas.openxmlformats.org/officeDocument/2006/relationships" xmlns:m="http://schemas.openxmlformats.org/officeDocument/2006/math" xmlns:v="urn:schemas-microsoft-com:vml" xmlns:wp14="http://schemas.microsoft.com/office/word/2010/wordprocessingDrawing" xmlns:wp="http://schemas.openxmlformats.org/drawingml/2006/wordprocessingDrawing" xmlns:w10="urn:schemas-microsoft-com:office:word" xmlns:w="http://schemas.openxmlformats.org/wordprocessingml/2006/main" xmlns:w14="http://schemas.microsoft.com/office/word/2010/wordml" xmlns:w15="http://schemas.microsoft.com/office/word/2012/wordml" xmlns:w16cex="http://schemas.microsoft.com/office/word/2018/wordml/cex" xmlns:w16cid="http://schemas.microsoft.com/office/word/2016/wordml/cid" xmlns:w16="http://schemas.microsoft.com/office/word/2018/wordml" xmlns:w16sdtdh="http://schemas.microsoft.com/office/word/2020/wordml/sdtdatahash" xmlns:w16se="http://schemas.microsoft.com/office/word/2015/wordml/symex" xmlns:wpg="http://schemas.microsoft.com/office/word/2010/wordprocessingGroup" xmlns:wpi="http://schemas.microsoft.com/office/word/2010/wordprocessingInk" xmlns:wne="http://schemas.microsoft.com/office/word/2006/wordml" xmlns:wps="http://schemas.microsoft.com/office/word/2010/wordprocessingShape" mc:Ignorable="w14 w15 w16se w16cid w16 w16cex w16sdtdh wp14">
+<w:footnotes xmlns:wpc="http://schemas.microsoft.com/office/word/2010/wordprocessingCanvas" xmlns:cx="http://schemas.microsoft.com/office/drawing/2014/chartex" xmlns:cx1="http://schemas.microsoft.com/office/drawing/2015/9/8/chartex" xmlns:cx2="http://schemas.microsoft.com/office/drawing/2015/10/21/chartex" xmlns:cx3="http://schemas.microsoft.com/office/drawing/2016/5/9/chartex" xmlns:cx4="http://schemas.microsoft.com/office/drawing/2016/5/10/chartex" xmlns:cx5="http://schemas.microsoft.com/office/drawing/2016/5/11/chartex" xmlns:cx6="http://schemas.microsoft.com/office/drawing/2016/5/12/chartex" xmlns:cx7="http://schemas.microsoft.com/office/drawing/2016/5/13/chartex" xmlns:cx8="http://schemas.microsoft.com/office/drawing/2016/5/14/chartex" xmlns:mc="http://schemas.openxmlformats.org/markup-compatibility/2006" xmlns:aink="http://schemas.microsoft.com/office/drawing/2016/ink" xmlns:am3d="http://schemas.microsoft.com/office/drawing/2017/model3d" xmlns:o="urn:schemas-microsoft-com:office:office" xmlns:oel="http://schemas.microsoft.com/office/2019/extlst" xmlns:r="http://schemas.openxmlformats.org/officeDocument/2006/relationships" xmlns:m="http://schemas.openxmlformats.org/officeDocument/2006/math" xmlns:v="urn:schemas-microsoft-com:vml" xmlns:wp14="http://schemas.microsoft.com/office/word/2010/wordprocessingDrawing" xmlns:wp="http://schemas.openxmlformats.org/drawingml/2006/wordprocessingDrawing" xmlns:w10="urn:schemas-microsoft-com:office:word" xmlns:w="http://schemas.openxmlformats.org/wordprocessingml/2006/main" xmlns:w14="http://schemas.microsoft.com/office/word/2010/wordml" xmlns:w15="http://schemas.microsoft.com/office/word/2012/wordml" xmlns:w16cex="http://schemas.microsoft.com/office/word/2018/wordml/cex" xmlns:w16cid="http://schemas.microsoft.com/office/word/2016/wordml/cid" xmlns:w16="http://schemas.microsoft.com/office/word/2018/wordml" xmlns:w16du="http://schemas.microsoft.com/office/word/2023/wordml/word16du" xmlns:w16sdtdh="http://schemas.microsoft.com/office/word/2020/wordml/sdtdatahash" xmlns:w16se="http://schemas.microsoft.com/office/word/2015/wordml/symex" xmlns:wpg="http://schemas.microsoft.com/office/word/2010/wordprocessingGroup" xmlns:wpi="http://schemas.microsoft.com/office/word/2010/wordprocessingInk" xmlns:wne="http://schemas.microsoft.com/office/word/2006/wordml" xmlns:wps="http://schemas.microsoft.com/office/word/2010/wordprocessingShape" mc:Ignorable="w14 w15 w16se w16cid w16 w16cex w16sdtdh w16du wp14">
   <w:footnote w:type="separator" w:id="-1">
     <w:p>
       <w:r>
@@ -6752,7 +7409,7 @@
   <w:footnote w:id="1">
     <w:tbl>
       <w:tblPr>
-        <w:tblStyle w:val="TableGridLight"/>
+        <w:tblStyle w:val="Grigliatabellachiara"/>
         <w:tblW w:w="0" w:type="auto"/>
         <w:tblLook w:val="04A0" w:firstRow="1" w:lastRow="0" w:firstColumn="1" w:lastColumn="0" w:noHBand="0" w:noVBand="1"/>
       </w:tblPr>
@@ -6767,11 +7424,11 @@
           </w:tcPr>
           <w:p>
             <w:pPr>
-              <w:pStyle w:val="FootnoteText"/>
+              <w:pStyle w:val="Testonotaapidipagina"/>
             </w:pPr>
             <w:r>
               <w:rPr>
-                <w:rStyle w:val="FootnoteReference"/>
+                <w:rStyle w:val="Rimandonotaapidipagina"/>
               </w:rPr>
               <w:footnoteRef/>
             </w:r>
@@ -6909,7 +7566,7 @@
           </w:tcPr>
           <w:p>
             <w:pPr>
-              <w:pStyle w:val="FootnoteText"/>
+              <w:pStyle w:val="Testonotaapidipagina"/>
             </w:pPr>
             <w:r>
               <w:fldChar w:fldCharType="begin"/>
@@ -6979,7 +7636,7 @@
           </w:p>
           <w:p>
             <w:pPr>
-              <w:pStyle w:val="FootnoteText"/>
+              <w:pStyle w:val="Testonotaapidipagina"/>
             </w:pPr>
             <w:r>
               <w:rPr>
@@ -6991,7 +7648,7 @@
             <w:hyperlink r:id="rId2" w:history="1">
               <w:r>
                 <w:rPr>
-                  <w:rStyle w:val="Hyperlink"/>
+                  <w:rStyle w:val="Collegamentoipertestuale"/>
                   <w:sz w:val="8"/>
                   <w:szCs w:val="8"/>
                 </w:rPr>
@@ -7011,18 +7668,18 @@
     </w:tbl>
     <w:p>
       <w:pPr>
-        <w:pStyle w:val="FootnoteText"/>
+        <w:pStyle w:val="Testonotaapidipagina"/>
       </w:pPr>
     </w:p>
   </w:footnote>
   <w:footnote w:id="2">
     <w:p>
       <w:pPr>
-        <w:pStyle w:val="FootnoteText"/>
-      </w:pPr>
-      <w:r>
-        <w:rPr>
-          <w:rStyle w:val="FootnoteReference"/>
+        <w:pStyle w:val="Testonotaapidipagina"/>
+      </w:pPr>
+      <w:r>
+        <w:rPr>
+          <w:rStyle w:val="Rimandonotaapidipagina"/>
         </w:rPr>
         <w:footnoteRef/>
       </w:r>
@@ -7037,11 +7694,11 @@
   <w:footnote w:id="3">
     <w:p>
       <w:pPr>
-        <w:pStyle w:val="FootnoteText"/>
-      </w:pPr>
-      <w:r>
-        <w:rPr>
-          <w:rStyle w:val="FootnoteReference"/>
+        <w:pStyle w:val="Testonotaapidipagina"/>
+      </w:pPr>
+      <w:r>
+        <w:rPr>
+          <w:rStyle w:val="Rimandonotaapidipagina"/>
         </w:rPr>
         <w:footnoteRef/>
       </w:r>
@@ -7068,7 +7725,7 @@
 </file>
 
 <file path=word/numbering.xml><?xml version="1.0" encoding="utf-8"?>
-<w:numbering xmlns:wpc="http://schemas.microsoft.com/office/word/2010/wordprocessingCanvas" xmlns:cx="http://schemas.microsoft.com/office/drawing/2014/chartex" xmlns:cx1="http://schemas.microsoft.com/office/drawing/2015/9/8/chartex" xmlns:cx2="http://schemas.microsoft.com/office/drawing/2015/10/21/chartex" xmlns:cx3="http://schemas.microsoft.com/office/drawing/2016/5/9/chartex" xmlns:cx4="http://schemas.microsoft.com/office/drawing/2016/5/10/chartex" xmlns:cx5="http://schemas.microsoft.com/office/drawing/2016/5/11/chartex" xmlns:cx6="http://schemas.microsoft.com/office/drawing/2016/5/12/chartex" xmlns:cx7="http://schemas.microsoft.com/office/drawing/2016/5/13/chartex" xmlns:cx8="http://schemas.microsoft.com/office/drawing/2016/5/14/chartex" xmlns:mc="http://schemas.openxmlformats.org/markup-compatibility/2006" xmlns:aink="http://schemas.microsoft.com/office/drawing/2016/ink" xmlns:am3d="http://schemas.microsoft.com/office/drawing/2017/model3d" xmlns:o="urn:schemas-microsoft-com:office:office" xmlns:oel="http://schemas.microsoft.com/office/2019/extlst" xmlns:r="http://schemas.openxmlformats.org/officeDocument/2006/relationships" xmlns:m="http://schemas.openxmlformats.org/officeDocument/2006/math" xmlns:v="urn:schemas-microsoft-com:vml" xmlns:wp14="http://schemas.microsoft.com/office/word/2010/wordprocessingDrawing" xmlns:wp="http://schemas.openxmlformats.org/drawingml/2006/wordprocessingDrawing" xmlns:w10="urn:schemas-microsoft-com:office:word" xmlns:w="http://schemas.openxmlformats.org/wordprocessingml/2006/main" xmlns:w14="http://schemas.microsoft.com/office/word/2010/wordml" xmlns:w15="http://schemas.microsoft.com/office/word/2012/wordml" xmlns:w16cex="http://schemas.microsoft.com/office/word/2018/wordml/cex" xmlns:w16cid="http://schemas.microsoft.com/office/word/2016/wordml/cid" xmlns:w16="http://schemas.microsoft.com/office/word/2018/wordml" xmlns:w16sdtdh="http://schemas.microsoft.com/office/word/2020/wordml/sdtdatahash" xmlns:w16se="http://schemas.microsoft.com/office/word/2015/wordml/symex" xmlns:wpg="http://schemas.microsoft.com/office/word/2010/wordprocessingGroup" xmlns:wpi="http://schemas.microsoft.com/office/word/2010/wordprocessingInk" xmlns:wne="http://schemas.microsoft.com/office/word/2006/wordml" xmlns:wps="http://schemas.microsoft.com/office/word/2010/wordprocessingShape" mc:Ignorable="w14 w15 w16se w16cid w16 w16cex w16sdtdh wp14">
+<w:numbering xmlns:wpc="http://schemas.microsoft.com/office/word/2010/wordprocessingCanvas" xmlns:cx="http://schemas.microsoft.com/office/drawing/2014/chartex" xmlns:cx1="http://schemas.microsoft.com/office/drawing/2015/9/8/chartex" xmlns:cx2="http://schemas.microsoft.com/office/drawing/2015/10/21/chartex" xmlns:cx3="http://schemas.microsoft.com/office/drawing/2016/5/9/chartex" xmlns:cx4="http://schemas.microsoft.com/office/drawing/2016/5/10/chartex" xmlns:cx5="http://schemas.microsoft.com/office/drawing/2016/5/11/chartex" xmlns:cx6="http://schemas.microsoft.com/office/drawing/2016/5/12/chartex" xmlns:cx7="http://schemas.microsoft.com/office/drawing/2016/5/13/chartex" xmlns:cx8="http://schemas.microsoft.com/office/drawing/2016/5/14/chartex" xmlns:mc="http://schemas.openxmlformats.org/markup-compatibility/2006" xmlns:aink="http://schemas.microsoft.com/office/drawing/2016/ink" xmlns:am3d="http://schemas.microsoft.com/office/drawing/2017/model3d" xmlns:o="urn:schemas-microsoft-com:office:office" xmlns:oel="http://schemas.microsoft.com/office/2019/extlst" xmlns:r="http://schemas.openxmlformats.org/officeDocument/2006/relationships" xmlns:m="http://schemas.openxmlformats.org/officeDocument/2006/math" xmlns:v="urn:schemas-microsoft-com:vml" xmlns:wp14="http://schemas.microsoft.com/office/word/2010/wordprocessingDrawing" xmlns:wp="http://schemas.openxmlformats.org/drawingml/2006/wordprocessingDrawing" xmlns:w10="urn:schemas-microsoft-com:office:word" xmlns:w="http://schemas.openxmlformats.org/wordprocessingml/2006/main" xmlns:w14="http://schemas.microsoft.com/office/word/2010/wordml" xmlns:w15="http://schemas.microsoft.com/office/word/2012/wordml" xmlns:w16cex="http://schemas.microsoft.com/office/word/2018/wordml/cex" xmlns:w16cid="http://schemas.microsoft.com/office/word/2016/wordml/cid" xmlns:w16="http://schemas.microsoft.com/office/word/2018/wordml" xmlns:w16du="http://schemas.microsoft.com/office/word/2023/wordml/word16du" xmlns:w16sdtdh="http://schemas.microsoft.com/office/word/2020/wordml/sdtdatahash" xmlns:w16se="http://schemas.microsoft.com/office/word/2015/wordml/symex" xmlns:wpg="http://schemas.microsoft.com/office/word/2010/wordprocessingGroup" xmlns:wpi="http://schemas.microsoft.com/office/word/2010/wordprocessingInk" xmlns:wne="http://schemas.microsoft.com/office/word/2006/wordml" xmlns:wps="http://schemas.microsoft.com/office/word/2010/wordprocessingShape" mc:Ignorable="w14 w15 w16se w16cid w16 w16cex w16sdtdh w16du wp14">
   <w:abstractNum w:abstractNumId="0" w15:restartNumberingAfterBreak="0">
     <w:nsid w:val="059A2662"/>
     <w:multiLevelType w:val="hybridMultilevel"/>
@@ -9199,7 +9856,7 @@
 </file>
 
 <file path=word/styles.xml><?xml version="1.0" encoding="utf-8"?>
-<w:styles xmlns:mc="http://schemas.openxmlformats.org/markup-compatibility/2006" xmlns:r="http://schemas.openxmlformats.org/officeDocument/2006/relationships" xmlns:w="http://schemas.openxmlformats.org/wordprocessingml/2006/main" xmlns:w14="http://schemas.microsoft.com/office/word/2010/wordml" xmlns:w15="http://schemas.microsoft.com/office/word/2012/wordml" xmlns:w16cex="http://schemas.microsoft.com/office/word/2018/wordml/cex" xmlns:w16cid="http://schemas.microsoft.com/office/word/2016/wordml/cid" xmlns:w16="http://schemas.microsoft.com/office/word/2018/wordml" xmlns:w16sdtdh="http://schemas.microsoft.com/office/word/2020/wordml/sdtdatahash" xmlns:w16se="http://schemas.microsoft.com/office/word/2015/wordml/symex" mc:Ignorable="w14 w15 w16se w16cid w16 w16cex w16sdtdh">
+<w:styles xmlns:mc="http://schemas.openxmlformats.org/markup-compatibility/2006" xmlns:r="http://schemas.openxmlformats.org/officeDocument/2006/relationships" xmlns:w="http://schemas.openxmlformats.org/wordprocessingml/2006/main" xmlns:w14="http://schemas.microsoft.com/office/word/2010/wordml" xmlns:w15="http://schemas.microsoft.com/office/word/2012/wordml" xmlns:w16cex="http://schemas.microsoft.com/office/word/2018/wordml/cex" xmlns:w16cid="http://schemas.microsoft.com/office/word/2016/wordml/cid" xmlns:w16="http://schemas.microsoft.com/office/word/2018/wordml" xmlns:w16du="http://schemas.microsoft.com/office/word/2023/wordml/word16du" xmlns:w16sdtdh="http://schemas.microsoft.com/office/word/2020/wordml/sdtdatahash" xmlns:w16se="http://schemas.microsoft.com/office/word/2015/wordml/symex" mc:Ignorable="w14 w15 w16se w16cid w16 w16cex w16sdtdh w16du">
   <w:docDefaults>
     <w:rPrDefault>
       <w:rPr>
@@ -9589,7 +10246,7 @@
     <w:lsdException w:name="Unresolved Mention" w:semiHidden="1" w:unhideWhenUsed="1"/>
     <w:lsdException w:name="Smart Link" w:semiHidden="1" w:unhideWhenUsed="1"/>
   </w:latentStyles>
-  <w:style w:type="paragraph" w:default="1" w:styleId="Normal">
+  <w:style w:type="paragraph" w:default="1" w:styleId="Normale">
     <w:name w:val="Normal"/>
     <w:qFormat/>
     <w:rsid w:val="00160350"/>
@@ -9600,11 +10257,11 @@
       <w:lang w:val="en-US"/>
     </w:rPr>
   </w:style>
-  <w:style w:type="paragraph" w:styleId="Heading1">
+  <w:style w:type="paragraph" w:styleId="Titolo1">
     <w:name w:val="heading 1"/>
-    <w:basedOn w:val="Normal"/>
-    <w:next w:val="Normal"/>
-    <w:link w:val="Heading1Char"/>
+    <w:basedOn w:val="Normale"/>
+    <w:next w:val="Normale"/>
+    <w:link w:val="Titolo1Carattere"/>
     <w:uiPriority w:val="9"/>
     <w:qFormat/>
     <w:rsid w:val="00D75577"/>
@@ -9621,11 +10278,11 @@
       <w:szCs w:val="32"/>
     </w:rPr>
   </w:style>
-  <w:style w:type="paragraph" w:styleId="Heading2">
+  <w:style w:type="paragraph" w:styleId="Titolo2">
     <w:name w:val="heading 2"/>
-    <w:basedOn w:val="Normal"/>
-    <w:next w:val="Normal"/>
-    <w:link w:val="Heading2Char"/>
+    <w:basedOn w:val="Normale"/>
+    <w:next w:val="Normale"/>
+    <w:link w:val="Titolo2Carattere"/>
     <w:uiPriority w:val="9"/>
     <w:unhideWhenUsed/>
     <w:qFormat/>
@@ -9643,11 +10300,11 @@
       <w:szCs w:val="26"/>
     </w:rPr>
   </w:style>
-  <w:style w:type="paragraph" w:styleId="Heading3">
+  <w:style w:type="paragraph" w:styleId="Titolo3">
     <w:name w:val="heading 3"/>
-    <w:basedOn w:val="Normal"/>
-    <w:next w:val="Normal"/>
-    <w:link w:val="Heading3Char"/>
+    <w:basedOn w:val="Normale"/>
+    <w:next w:val="Normale"/>
+    <w:link w:val="Titolo3Carattere"/>
     <w:uiPriority w:val="9"/>
     <w:unhideWhenUsed/>
     <w:qFormat/>
@@ -9663,13 +10320,13 @@
       <w:color w:val="1F4D78" w:themeColor="accent1" w:themeShade="7F"/>
     </w:rPr>
   </w:style>
-  <w:style w:type="character" w:default="1" w:styleId="DefaultParagraphFont">
+  <w:style w:type="character" w:default="1" w:styleId="Carpredefinitoparagrafo">
     <w:name w:val="Default Paragraph Font"/>
     <w:uiPriority w:val="1"/>
     <w:semiHidden/>
     <w:unhideWhenUsed/>
   </w:style>
-  <w:style w:type="table" w:default="1" w:styleId="TableNormal">
+  <w:style w:type="table" w:default="1" w:styleId="Tabellanormale">
     <w:name w:val="Normal Table"/>
     <w:uiPriority w:val="99"/>
     <w:semiHidden/>
@@ -9684,17 +10341,17 @@
       </w:tblCellMar>
     </w:tblPr>
   </w:style>
-  <w:style w:type="numbering" w:default="1" w:styleId="NoList">
+  <w:style w:type="numbering" w:default="1" w:styleId="Nessunelenco">
     <w:name w:val="No List"/>
     <w:uiPriority w:val="99"/>
     <w:semiHidden/>
     <w:unhideWhenUsed/>
   </w:style>
-  <w:style w:type="paragraph" w:styleId="Title">
+  <w:style w:type="paragraph" w:styleId="Titolo">
     <w:name w:val="Title"/>
-    <w:basedOn w:val="Normal"/>
-    <w:next w:val="Normal"/>
-    <w:link w:val="TitleChar"/>
+    <w:basedOn w:val="Normale"/>
+    <w:next w:val="Normale"/>
+    <w:link w:val="TitoloCarattere"/>
     <w:uiPriority w:val="10"/>
     <w:qFormat/>
     <w:rsid w:val="00753596"/>
@@ -9709,10 +10366,10 @@
       <w:szCs w:val="56"/>
     </w:rPr>
   </w:style>
-  <w:style w:type="character" w:customStyle="1" w:styleId="TitleChar">
-    <w:name w:val="Title Char"/>
-    <w:basedOn w:val="DefaultParagraphFont"/>
-    <w:link w:val="Title"/>
+  <w:style w:type="character" w:customStyle="1" w:styleId="TitoloCarattere">
+    <w:name w:val="Titolo Carattere"/>
+    <w:basedOn w:val="Carpredefinitoparagrafo"/>
+    <w:link w:val="Titolo"/>
     <w:uiPriority w:val="10"/>
     <w:rsid w:val="00753596"/>
     <w:rPr>
@@ -9723,10 +10380,10 @@
       <w:szCs w:val="56"/>
     </w:rPr>
   </w:style>
-  <w:style w:type="character" w:customStyle="1" w:styleId="Heading1Char">
-    <w:name w:val="Heading 1 Char"/>
-    <w:basedOn w:val="DefaultParagraphFont"/>
-    <w:link w:val="Heading1"/>
+  <w:style w:type="character" w:customStyle="1" w:styleId="Titolo1Carattere">
+    <w:name w:val="Titolo 1 Carattere"/>
+    <w:basedOn w:val="Carpredefinitoparagrafo"/>
+    <w:link w:val="Titolo1"/>
     <w:uiPriority w:val="9"/>
     <w:rsid w:val="00D75577"/>
     <w:rPr>
@@ -9736,9 +10393,9 @@
       <w:szCs w:val="32"/>
     </w:rPr>
   </w:style>
-  <w:style w:type="paragraph" w:styleId="ListParagraph">
+  <w:style w:type="paragraph" w:styleId="Paragrafoelenco">
     <w:name w:val="List Paragraph"/>
-    <w:basedOn w:val="Normal"/>
+    <w:basedOn w:val="Normale"/>
     <w:uiPriority w:val="34"/>
     <w:qFormat/>
     <w:rsid w:val="000F34D3"/>
@@ -9747,10 +10404,10 @@
       <w:contextualSpacing/>
     </w:pPr>
   </w:style>
-  <w:style w:type="character" w:customStyle="1" w:styleId="Heading2Char">
-    <w:name w:val="Heading 2 Char"/>
-    <w:basedOn w:val="DefaultParagraphFont"/>
-    <w:link w:val="Heading2"/>
+  <w:style w:type="character" w:customStyle="1" w:styleId="Titolo2Carattere">
+    <w:name w:val="Titolo 2 Carattere"/>
+    <w:basedOn w:val="Carpredefinitoparagrafo"/>
+    <w:link w:val="Titolo2"/>
     <w:uiPriority w:val="9"/>
     <w:rsid w:val="00F8729B"/>
     <w:rPr>
@@ -9761,9 +10418,9 @@
       <w:lang w:val="en-US"/>
     </w:rPr>
   </w:style>
-  <w:style w:type="character" w:styleId="Hyperlink">
+  <w:style w:type="character" w:styleId="Collegamentoipertestuale">
     <w:name w:val="Hyperlink"/>
-    <w:basedOn w:val="DefaultParagraphFont"/>
+    <w:basedOn w:val="Carpredefinitoparagrafo"/>
     <w:uiPriority w:val="99"/>
     <w:unhideWhenUsed/>
     <w:rsid w:val="002C27ED"/>
@@ -9772,9 +10429,9 @@
       <w:u w:val="single"/>
     </w:rPr>
   </w:style>
-  <w:style w:type="character" w:styleId="FollowedHyperlink">
+  <w:style w:type="character" w:styleId="Collegamentovisitato">
     <w:name w:val="FollowedHyperlink"/>
-    <w:basedOn w:val="DefaultParagraphFont"/>
+    <w:basedOn w:val="Carpredefinitoparagrafo"/>
     <w:uiPriority w:val="99"/>
     <w:semiHidden/>
     <w:unhideWhenUsed/>
@@ -9784,9 +10441,9 @@
       <w:u w:val="single"/>
     </w:rPr>
   </w:style>
-  <w:style w:type="table" w:styleId="TableGrid">
+  <w:style w:type="table" w:styleId="Grigliatabella">
     <w:name w:val="Table Grid"/>
-    <w:basedOn w:val="TableNormal"/>
+    <w:basedOn w:val="Tabellanormale"/>
     <w:uiPriority w:val="39"/>
     <w:rsid w:val="007465F8"/>
     <w:rPr>
@@ -9804,9 +10461,9 @@
       </w:tblBorders>
     </w:tblPr>
   </w:style>
-  <w:style w:type="table" w:styleId="TableGridLight">
+  <w:style w:type="table" w:styleId="Grigliatabellachiara">
     <w:name w:val="Grid Table Light"/>
-    <w:basedOn w:val="TableNormal"/>
+    <w:basedOn w:val="Tabellanormale"/>
     <w:uiPriority w:val="40"/>
     <w:rsid w:val="00FD55BA"/>
     <w:tblPr>
@@ -9820,10 +10477,10 @@
       </w:tblBorders>
     </w:tblPr>
   </w:style>
-  <w:style w:type="paragraph" w:styleId="BalloonText">
+  <w:style w:type="paragraph" w:styleId="Testofumetto">
     <w:name w:val="Balloon Text"/>
-    <w:basedOn w:val="Normal"/>
-    <w:link w:val="BalloonTextChar"/>
+    <w:basedOn w:val="Normale"/>
+    <w:link w:val="TestofumettoCarattere"/>
     <w:uiPriority w:val="99"/>
     <w:semiHidden/>
     <w:unhideWhenUsed/>
@@ -9834,10 +10491,10 @@
       <w:szCs w:val="18"/>
     </w:rPr>
   </w:style>
-  <w:style w:type="character" w:customStyle="1" w:styleId="BalloonTextChar">
-    <w:name w:val="Balloon Text Char"/>
-    <w:basedOn w:val="DefaultParagraphFont"/>
-    <w:link w:val="BalloonText"/>
+  <w:style w:type="character" w:customStyle="1" w:styleId="TestofumettoCarattere">
+    <w:name w:val="Testo fumetto Carattere"/>
+    <w:basedOn w:val="Carpredefinitoparagrafo"/>
+    <w:link w:val="Testofumetto"/>
     <w:uiPriority w:val="99"/>
     <w:semiHidden/>
     <w:rsid w:val="004D2A39"/>
@@ -9848,9 +10505,9 @@
       <w:lang w:val="en-US"/>
     </w:rPr>
   </w:style>
-  <w:style w:type="character" w:styleId="PlaceholderText">
+  <w:style w:type="character" w:styleId="Testosegnaposto">
     <w:name w:val="Placeholder Text"/>
-    <w:basedOn w:val="DefaultParagraphFont"/>
+    <w:basedOn w:val="Carpredefinitoparagrafo"/>
     <w:uiPriority w:val="99"/>
     <w:semiHidden/>
     <w:rsid w:val="00424546"/>
@@ -9858,9 +10515,9 @@
       <w:color w:val="808080"/>
     </w:rPr>
   </w:style>
-  <w:style w:type="table" w:styleId="PlainTable3">
+  <w:style w:type="table" w:styleId="Tabellasemplice-3">
     <w:name w:val="Plain Table 3"/>
-    <w:basedOn w:val="TableNormal"/>
+    <w:basedOn w:val="Tabellanormale"/>
     <w:uiPriority w:val="43"/>
     <w:rsid w:val="008634E7"/>
     <w:tblPr>
@@ -9948,9 +10605,9 @@
       </w:tcPr>
     </w:tblStylePr>
   </w:style>
-  <w:style w:type="table" w:styleId="GridTable1Light-Accent5">
+  <w:style w:type="table" w:styleId="Tabellagriglia1chiara-colore5">
     <w:name w:val="Grid Table 1 Light Accent 5"/>
-    <w:basedOn w:val="TableNormal"/>
+    <w:basedOn w:val="Tabellanormale"/>
     <w:uiPriority w:val="46"/>
     <w:rsid w:val="008634E7"/>
     <w:tblPr>
@@ -10002,10 +10659,10 @@
       </w:rPr>
     </w:tblStylePr>
   </w:style>
-  <w:style w:type="paragraph" w:styleId="Caption">
+  <w:style w:type="paragraph" w:styleId="Didascalia">
     <w:name w:val="caption"/>
-    <w:basedOn w:val="Normal"/>
-    <w:next w:val="Normal"/>
+    <w:basedOn w:val="Normale"/>
+    <w:next w:val="Normale"/>
     <w:uiPriority w:val="35"/>
     <w:unhideWhenUsed/>
     <w:qFormat/>
@@ -10021,9 +10678,9 @@
       <w:szCs w:val="18"/>
     </w:rPr>
   </w:style>
-  <w:style w:type="table" w:styleId="GridTable4-Accent1">
+  <w:style w:type="table" w:styleId="Tabellagriglia4-colore1">
     <w:name w:val="Grid Table 4 Accent 1"/>
-    <w:basedOn w:val="TableNormal"/>
+    <w:basedOn w:val="Tabellanormale"/>
     <w:uiPriority w:val="49"/>
     <w:rsid w:val="00AF0B63"/>
     <w:tblPr>
@@ -10094,10 +10751,10 @@
       </w:tcPr>
     </w:tblStylePr>
   </w:style>
-  <w:style w:type="character" w:customStyle="1" w:styleId="Heading3Char">
-    <w:name w:val="Heading 3 Char"/>
-    <w:basedOn w:val="DefaultParagraphFont"/>
-    <w:link w:val="Heading3"/>
+  <w:style w:type="character" w:customStyle="1" w:styleId="Titolo3Carattere">
+    <w:name w:val="Titolo 3 Carattere"/>
+    <w:basedOn w:val="Carpredefinitoparagrafo"/>
+    <w:link w:val="Titolo3"/>
     <w:uiPriority w:val="9"/>
     <w:rsid w:val="0001457A"/>
     <w:rPr>
@@ -10106,10 +10763,10 @@
       <w:lang w:val="en-US"/>
     </w:rPr>
   </w:style>
-  <w:style w:type="paragraph" w:styleId="FootnoteText">
+  <w:style w:type="paragraph" w:styleId="Testonotaapidipagina">
     <w:name w:val="footnote text"/>
-    <w:basedOn w:val="Normal"/>
-    <w:link w:val="FootnoteTextChar"/>
+    <w:basedOn w:val="Normale"/>
+    <w:link w:val="TestonotaapidipaginaCarattere"/>
     <w:uiPriority w:val="99"/>
     <w:semiHidden/>
     <w:unhideWhenUsed/>
@@ -10119,10 +10776,10 @@
       <w:szCs w:val="20"/>
     </w:rPr>
   </w:style>
-  <w:style w:type="character" w:customStyle="1" w:styleId="FootnoteTextChar">
-    <w:name w:val="Footnote Text Char"/>
-    <w:basedOn w:val="DefaultParagraphFont"/>
-    <w:link w:val="FootnoteText"/>
+  <w:style w:type="character" w:customStyle="1" w:styleId="TestonotaapidipaginaCarattere">
+    <w:name w:val="Testo nota a piè di pagina Carattere"/>
+    <w:basedOn w:val="Carpredefinitoparagrafo"/>
+    <w:link w:val="Testonotaapidipagina"/>
     <w:uiPriority w:val="99"/>
     <w:semiHidden/>
     <w:rsid w:val="00D54EE8"/>
@@ -10132,9 +10789,9 @@
       <w:lang w:val="en-US"/>
     </w:rPr>
   </w:style>
-  <w:style w:type="character" w:styleId="FootnoteReference">
+  <w:style w:type="character" w:styleId="Rimandonotaapidipagina">
     <w:name w:val="footnote reference"/>
-    <w:basedOn w:val="DefaultParagraphFont"/>
+    <w:basedOn w:val="Carpredefinitoparagrafo"/>
     <w:uiPriority w:val="99"/>
     <w:semiHidden/>
     <w:unhideWhenUsed/>
@@ -10143,9 +10800,9 @@
       <w:vertAlign w:val="superscript"/>
     </w:rPr>
   </w:style>
-  <w:style w:type="character" w:styleId="UnresolvedMention">
+  <w:style w:type="character" w:styleId="Menzionenonrisolta">
     <w:name w:val="Unresolved Mention"/>
-    <w:basedOn w:val="DefaultParagraphFont"/>
+    <w:basedOn w:val="Carpredefinitoparagrafo"/>
     <w:uiPriority w:val="99"/>
     <w:semiHidden/>
     <w:unhideWhenUsed/>

</xml_diff>

<commit_message>
Almost ready to be delivered version
</commit_message>
<xml_diff>
--- a/MBSD_Lab 2.docx
+++ b/MBSD_Lab 2.docx
@@ -76,15 +76,7 @@
     <w:p/>
     <w:p>
       <w:r>
-        <w:t xml:space="preserve">The Simulink project </w:t>
-      </w:r>
-      <w:proofErr w:type="gramStart"/>
-      <w:r>
-        <w:t>has to</w:t>
-      </w:r>
-      <w:proofErr w:type="gramEnd"/>
-      <w:r>
-        <w:t xml:space="preserve"> be split into 3 files:</w:t>
+        <w:t>The Simulink project has to be split into 3 files:</w:t>
       </w:r>
     </w:p>
     <w:p>
@@ -3265,7 +3257,6 @@
       <w:pPr>
         <w:rPr>
           <w:rFonts w:eastAsiaTheme="minorEastAsia"/>
-          <w:lang/>
         </w:rPr>
       </w:pPr>
       <m:oMathPara>
@@ -6258,9 +6249,86 @@
     </w:p>
     <w:p/>
     <w:p/>
+    <w:p>
+      <w:r>
+        <w:drawing>
+          <wp:inline distT="0" distB="0" distL="0" distR="0" wp14:anchorId="5C28B97E" wp14:editId="49C3951E">
+            <wp:extent cx="5727700" cy="1485265"/>
+            <wp:effectExtent l="0" t="0" r="6350" b="635"/>
+            <wp:docPr id="1374078013" name="Immagine 1" descr="Immagine che contiene testo, diagramma, linea, schermata&#10;&#10;Descrizione generata automaticamente"/>
+            <wp:cNvGraphicFramePr>
+              <a:graphicFrameLocks xmlns:a="http://schemas.openxmlformats.org/drawingml/2006/main" noChangeAspect="1"/>
+            </wp:cNvGraphicFramePr>
+            <a:graphic xmlns:a="http://schemas.openxmlformats.org/drawingml/2006/main">
+              <a:graphicData uri="http://schemas.openxmlformats.org/drawingml/2006/picture">
+                <pic:pic xmlns:pic="http://schemas.openxmlformats.org/drawingml/2006/picture">
+                  <pic:nvPicPr>
+                    <pic:cNvPr id="1374078013" name="Immagine 1" descr="Immagine che contiene testo, diagramma, linea, schermata&#10;&#10;Descrizione generata automaticamente"/>
+                    <pic:cNvPicPr/>
+                  </pic:nvPicPr>
+                  <pic:blipFill>
+                    <a:blip r:embed="rId12"/>
+                    <a:stretch>
+                      <a:fillRect/>
+                    </a:stretch>
+                  </pic:blipFill>
+                  <pic:spPr>
+                    <a:xfrm>
+                      <a:off x="0" y="0"/>
+                      <a:ext cx="5727700" cy="1485265"/>
+                    </a:xfrm>
+                    <a:prstGeom prst="rect">
+                      <a:avLst/>
+                    </a:prstGeom>
+                  </pic:spPr>
+                </pic:pic>
+              </a:graphicData>
+            </a:graphic>
+          </wp:inline>
+        </w:drawing>
+      </w:r>
+    </w:p>
     <w:p/>
     <w:p/>
-    <w:p/>
+    <w:p>
+      <w:r>
+        <w:drawing>
+          <wp:inline distT="0" distB="0" distL="0" distR="0" wp14:anchorId="103972F1" wp14:editId="21034262">
+            <wp:extent cx="5727700" cy="2025015"/>
+            <wp:effectExtent l="0" t="0" r="6350" b="0"/>
+            <wp:docPr id="2049512599" name="Immagine 1" descr="Immagine che contiene testo, schermata, Carattere, diagramma&#10;&#10;Descrizione generata automaticamente"/>
+            <wp:cNvGraphicFramePr>
+              <a:graphicFrameLocks xmlns:a="http://schemas.openxmlformats.org/drawingml/2006/main" noChangeAspect="1"/>
+            </wp:cNvGraphicFramePr>
+            <a:graphic xmlns:a="http://schemas.openxmlformats.org/drawingml/2006/main">
+              <a:graphicData uri="http://schemas.openxmlformats.org/drawingml/2006/picture">
+                <pic:pic xmlns:pic="http://schemas.openxmlformats.org/drawingml/2006/picture">
+                  <pic:nvPicPr>
+                    <pic:cNvPr id="2049512599" name="Immagine 1" descr="Immagine che contiene testo, schermata, Carattere, diagramma&#10;&#10;Descrizione generata automaticamente"/>
+                    <pic:cNvPicPr/>
+                  </pic:nvPicPr>
+                  <pic:blipFill>
+                    <a:blip r:embed="rId13"/>
+                    <a:stretch>
+                      <a:fillRect/>
+                    </a:stretch>
+                  </pic:blipFill>
+                  <pic:spPr>
+                    <a:xfrm>
+                      <a:off x="0" y="0"/>
+                      <a:ext cx="5727700" cy="2025015"/>
+                    </a:xfrm>
+                    <a:prstGeom prst="rect">
+                      <a:avLst/>
+                    </a:prstGeom>
+                  </pic:spPr>
+                </pic:pic>
+              </a:graphicData>
+            </a:graphic>
+          </wp:inline>
+        </w:drawing>
+      </w:r>
+    </w:p>
     <w:p>
       <w:r>
         <w:br w:type="page"/>
@@ -7011,7 +7079,13 @@
               <w:rPr>
                 <w:highlight w:val="yellow"/>
               </w:rPr>
-              <w:t>-40</w:t>
+              <w:t>-</w:t>
+            </w:r>
+            <w:r>
+              <w:rPr>
+                <w:highlight w:val="yellow"/>
+              </w:rPr>
+              <w:t>80</w:t>
             </w:r>
           </w:p>
         </w:tc>
@@ -7183,7 +7257,45 @@
       </w:r>
     </w:p>
     <w:p/>
-    <w:p/>
+    <w:p>
+      <w:r>
+        <w:drawing>
+          <wp:inline distT="0" distB="0" distL="0" distR="0" wp14:anchorId="17C8BF47" wp14:editId="3E4C5C90">
+            <wp:extent cx="6489412" cy="1878595"/>
+            <wp:effectExtent l="0" t="0" r="6985" b="7620"/>
+            <wp:docPr id="985106153" name="Immagine 1" descr="Immagine che contiene testo, linea, diagramma, Carattere&#10;&#10;Descrizione generata automaticamente"/>
+            <wp:cNvGraphicFramePr>
+              <a:graphicFrameLocks xmlns:a="http://schemas.openxmlformats.org/drawingml/2006/main" noChangeAspect="1"/>
+            </wp:cNvGraphicFramePr>
+            <a:graphic xmlns:a="http://schemas.openxmlformats.org/drawingml/2006/main">
+              <a:graphicData uri="http://schemas.openxmlformats.org/drawingml/2006/picture">
+                <pic:pic xmlns:pic="http://schemas.openxmlformats.org/drawingml/2006/picture">
+                  <pic:nvPicPr>
+                    <pic:cNvPr id="985106153" name="Immagine 1" descr="Immagine che contiene testo, linea, diagramma, Carattere&#10;&#10;Descrizione generata automaticamente"/>
+                    <pic:cNvPicPr/>
+                  </pic:nvPicPr>
+                  <pic:blipFill>
+                    <a:blip r:embed="rId14"/>
+                    <a:stretch>
+                      <a:fillRect/>
+                    </a:stretch>
+                  </pic:blipFill>
+                  <pic:spPr>
+                    <a:xfrm>
+                      <a:off x="0" y="0"/>
+                      <a:ext cx="6512249" cy="1885206"/>
+                    </a:xfrm>
+                    <a:prstGeom prst="rect">
+                      <a:avLst/>
+                    </a:prstGeom>
+                  </pic:spPr>
+                </pic:pic>
+              </a:graphicData>
+            </a:graphic>
+          </wp:inline>
+        </w:drawing>
+      </w:r>
+    </w:p>
     <w:p/>
     <w:p>
       <w:pPr>
@@ -7301,64 +7413,183 @@
       </w:pPr>
     </w:p>
     <w:p>
-      <w:pPr>
+      <w:r>
+        <w:t xml:space="preserve">As the transmission selector is “by wire”, some transitions could not be seen. </w:t>
+      </w:r>
+      <w:r>
+        <w:t>The controller can handle any loss of transitions</w:t>
+      </w:r>
+      <w:r>
+        <w:t xml:space="preserve"> thanks to appropriate inequalities checks that take into account the values as defined in the </w:t>
+      </w:r>
+      <w:r>
+        <w:t>enumeration (</w:t>
+      </w:r>
+      <w:r>
+        <w:t xml:space="preserve">e.g. </w:t>
+      </w:r>
+      <w:proofErr w:type="spellStart"/>
+      <w:r>
         <w:rPr>
           <w:i/>
           <w:iCs/>
         </w:rPr>
-      </w:pPr>
-    </w:p>
-    <w:p>
-      <w:pPr>
+        <w:t>A</w:t>
+      </w:r>
+      <w:r>
         <w:rPr>
           <w:i/>
           <w:iCs/>
         </w:rPr>
-      </w:pPr>
-    </w:p>
-    <w:p>
-      <w:pPr>
+        <w:t>utomaticTransmissionSelectorState</w:t>
+      </w:r>
+      <w:proofErr w:type="spellEnd"/>
+      <w:r>
         <w:rPr>
           <w:i/>
           <w:iCs/>
         </w:rPr>
-      </w:pPr>
-    </w:p>
-    <w:p>
-      <w:pPr>
+        <w:t>&lt;</w:t>
+      </w:r>
+      <w:proofErr w:type="spellStart"/>
+      <w:r>
         <w:rPr>
           <w:i/>
           <w:iCs/>
         </w:rPr>
-      </w:pPr>
-    </w:p>
-    <w:p>
-      <w:pPr>
+        <w:t>Transmission.Brake</w:t>
+      </w:r>
+      <w:proofErr w:type="spellEnd"/>
+      <w:r>
+        <w:t xml:space="preserve"> to switch from B to D)</w:t>
+      </w:r>
+      <w:r>
+        <w:t>.</w:t>
+      </w:r>
+    </w:p>
+    <w:p/>
+    <w:p>
+      <w:r>
+        <w:t xml:space="preserve">Another design choice was to divide the Brake state into two substates:  </w:t>
+      </w:r>
+      <w:proofErr w:type="spellStart"/>
+      <w:r>
         <w:rPr>
           <w:i/>
           <w:iCs/>
         </w:rPr>
-      </w:pPr>
+        <w:t>Nominal_brake</w:t>
+      </w:r>
+      <w:proofErr w:type="spellEnd"/>
+      <w:r>
+        <w:t xml:space="preserve">, which describes the typical behavior of the item in B mode, and </w:t>
+      </w:r>
       <w:r>
         <w:rPr>
           <w:i/>
           <w:iCs/>
         </w:rPr>
-        <w:t xml:space="preserve">Comment with plots </w:t>
-      </w:r>
-      <w:r>
+        <w:t>Stopping</w:t>
+      </w:r>
+      <w:r>
+        <w:t>, that manages the case in which the car is coming to a complete stop after using regenerative braking.</w:t>
+      </w:r>
+    </w:p>
+    <w:p>
+      <w:r>
+        <w:t>The latter substate</w:t>
+      </w:r>
+      <w:r>
+        <w:t xml:space="preserve"> implements a proportional control that determines the torque request necessary to bring the vehicle as close as possible to actual zero speed, since the nominal behavior may lead the vehicle to maintain a small, yet negative, speed.</w:t>
+      </w:r>
+    </w:p>
+    <w:p/>
+    <w:p>
+      <w:pPr>
         <w:rPr>
           <w:i/>
           <w:iCs/>
         </w:rPr>
-        <w:t xml:space="preserve">of </w:t>
-      </w:r>
-      <w:r>
+      </w:pPr>
+    </w:p>
+    <w:p>
+      <w:pPr>
         <w:rPr>
           <w:i/>
           <w:iCs/>
         </w:rPr>
+      </w:pPr>
+      <w:r>
+        <w:rPr>
+          <w:i/>
+          <w:iCs/>
+        </w:rPr>
+        <w:lastRenderedPageBreak/>
+        <w:t xml:space="preserve">Comment with plots </w:t>
+      </w:r>
+      <w:r>
+        <w:rPr>
+          <w:i/>
+          <w:iCs/>
+        </w:rPr>
+        <w:t xml:space="preserve">of </w:t>
+      </w:r>
+      <w:r>
+        <w:rPr>
+          <w:i/>
+          <w:iCs/>
+        </w:rPr>
         <w:t>the results obtained from the test cases (it is suggested to use the Data Inspector)</w:t>
+      </w:r>
+    </w:p>
+    <w:p>
+      <w:pPr>
+        <w:rPr>
+          <w:i/>
+          <w:iCs/>
+        </w:rPr>
+      </w:pPr>
+      <w:r>
+        <w:rPr>
+          <w:i/>
+          <w:iCs/>
+          <w:noProof/>
+        </w:rPr>
+        <w:drawing>
+          <wp:inline distT="0" distB="0" distL="0" distR="0" wp14:anchorId="29C42B6F" wp14:editId="1925CC43">
+            <wp:extent cx="5727700" cy="3637280"/>
+            <wp:effectExtent l="0" t="0" r="6350" b="1270"/>
+            <wp:docPr id="1498454970" name="Immagine 1" descr="Immagine che contiene linea, diagramma, Diagramma, testo&#10;&#10;Descrizione generata automaticamente"/>
+            <wp:cNvGraphicFramePr>
+              <a:graphicFrameLocks xmlns:a="http://schemas.openxmlformats.org/drawingml/2006/main" noChangeAspect="1"/>
+            </wp:cNvGraphicFramePr>
+            <a:graphic xmlns:a="http://schemas.openxmlformats.org/drawingml/2006/main">
+              <a:graphicData uri="http://schemas.openxmlformats.org/drawingml/2006/picture">
+                <pic:pic xmlns:pic="http://schemas.openxmlformats.org/drawingml/2006/picture">
+                  <pic:nvPicPr>
+                    <pic:cNvPr id="1498454970" name="Immagine 1" descr="Immagine che contiene linea, diagramma, Diagramma, testo&#10;&#10;Descrizione generata automaticamente"/>
+                    <pic:cNvPicPr/>
+                  </pic:nvPicPr>
+                  <pic:blipFill>
+                    <a:blip r:embed="rId15"/>
+                    <a:stretch>
+                      <a:fillRect/>
+                    </a:stretch>
+                  </pic:blipFill>
+                  <pic:spPr>
+                    <a:xfrm>
+                      <a:off x="0" y="0"/>
+                      <a:ext cx="5727700" cy="3637280"/>
+                    </a:xfrm>
+                    <a:prstGeom prst="rect">
+                      <a:avLst/>
+                    </a:prstGeom>
+                  </pic:spPr>
+                </pic:pic>
+              </a:graphicData>
+            </a:graphic>
+          </wp:inline>
+        </w:drawing>
       </w:r>
     </w:p>
     <w:sectPr>

</xml_diff>

<commit_message>
Final version of Assignment 2
</commit_message>
<xml_diff>
--- a/MBSD_Lab 2.docx
+++ b/MBSD_Lab 2.docx
@@ -76,7 +76,15 @@
     <w:p/>
     <w:p>
       <w:r>
-        <w:t>The Simulink project has to be split into 3 files:</w:t>
+        <w:t xml:space="preserve">The Simulink project </w:t>
+      </w:r>
+      <w:proofErr w:type="gramStart"/>
+      <w:r>
+        <w:t>has to</w:t>
+      </w:r>
+      <w:proofErr w:type="gramEnd"/>
+      <w:r>
+        <w:t xml:space="preserve"> be split into 3 files:</w:t>
       </w:r>
     </w:p>
     <w:p>
@@ -97,8 +105,13 @@
       </w:r>
       <w:proofErr w:type="spellEnd"/>
       <w:r>
-        <w:t>, containing reference models for the controller and plant and test stimuli generation</w:t>
-      </w:r>
+        <w:t xml:space="preserve">, containing reference models for the controller and plant and test stimuli </w:t>
+      </w:r>
+      <w:proofErr w:type="gramStart"/>
+      <w:r>
+        <w:t>generation</w:t>
+      </w:r>
+      <w:proofErr w:type="gramEnd"/>
     </w:p>
     <w:p>
       <w:pPr>
@@ -182,7 +195,15 @@
     </w:p>
     <w:p>
       <w:r>
-        <w:t>Consider the plant model description as an example of the comments to be inserted in the Controller Software Unit  description report.</w:t>
+        <w:t xml:space="preserve">Consider the plant model description as an example of the comments to be inserted in the Controller Software </w:t>
+      </w:r>
+      <w:proofErr w:type="gramStart"/>
+      <w:r>
+        <w:t>Unit  description</w:t>
+      </w:r>
+      <w:proofErr w:type="gramEnd"/>
+      <w:r>
+        <w:t xml:space="preserve"> report.</w:t>
       </w:r>
     </w:p>
     <w:p/>
@@ -248,6 +269,7 @@
         </w:rPr>
         <w:t xml:space="preserve"> </w:t>
       </w:r>
+      <w:proofErr w:type="gramStart"/>
       <w:r>
         <w:rPr>
           <w:highlight w:val="yellow"/>
@@ -258,7 +280,14 @@
         <w:rPr>
           <w:highlight w:val="yellow"/>
         </w:rPr>
-        <w:t xml:space="preserve"> to be provided</w:t>
+        <w:t xml:space="preserve"> to</w:t>
+      </w:r>
+      <w:proofErr w:type="gramEnd"/>
+      <w:r>
+        <w:rPr>
+          <w:highlight w:val="yellow"/>
+        </w:rPr>
+        <w:t xml:space="preserve"> be provided</w:t>
       </w:r>
       <w:r>
         <w:rPr>
@@ -2010,8 +2039,16 @@
         <w:rPr>
           <w:rFonts w:eastAsiaTheme="minorEastAsia"/>
         </w:rPr>
-        <w:t xml:space="preserve"> is the automobile drag coefficient</w:t>
-      </w:r>
+        <w:t xml:space="preserve"> is the automobile drag </w:t>
+      </w:r>
+      <w:proofErr w:type="gramStart"/>
+      <w:r>
+        <w:rPr>
+          <w:rFonts w:eastAsiaTheme="minorEastAsia"/>
+        </w:rPr>
+        <w:t>coefficient</w:t>
+      </w:r>
+      <w:proofErr w:type="gramEnd"/>
     </w:p>
     <w:p>
       <w:pPr>
@@ -2154,8 +2191,16 @@
         <w:rPr>
           <w:rFonts w:eastAsiaTheme="minorEastAsia"/>
         </w:rPr>
-        <w:t xml:space="preserve"> is the gearbox reduction ratio</w:t>
-      </w:r>
+        <w:t xml:space="preserve"> is the gearbox reduction </w:t>
+      </w:r>
+      <w:proofErr w:type="gramStart"/>
+      <w:r>
+        <w:rPr>
+          <w:rFonts w:eastAsiaTheme="minorEastAsia"/>
+        </w:rPr>
+        <w:t>ratio</w:t>
+      </w:r>
+      <w:proofErr w:type="gramEnd"/>
     </w:p>
     <w:p>
       <w:pPr>
@@ -2197,8 +2242,16 @@
         <w:rPr>
           <w:rFonts w:eastAsiaTheme="minorEastAsia"/>
         </w:rPr>
-        <w:t xml:space="preserve"> is the final drive reduction ratio</w:t>
-      </w:r>
+        <w:t xml:space="preserve"> is the final drive reduction </w:t>
+      </w:r>
+      <w:proofErr w:type="gramStart"/>
+      <w:r>
+        <w:rPr>
+          <w:rFonts w:eastAsiaTheme="minorEastAsia"/>
+        </w:rPr>
+        <w:t>ratio</w:t>
+      </w:r>
+      <w:proofErr w:type="gramEnd"/>
     </w:p>
     <w:p>
       <w:pPr>
@@ -5932,8 +5985,13 @@
       </w:r>
       <w:bookmarkEnd w:id="0"/>
       <w:r>
-        <w:t xml:space="preserve"> Settings window for the Integrator block of Simulink</w:t>
-      </w:r>
+        <w:t xml:space="preserve"> Settings window for the Integrator block of </w:t>
+      </w:r>
+      <w:proofErr w:type="gramStart"/>
+      <w:r>
+        <w:t>Simulink</w:t>
+      </w:r>
+      <w:proofErr w:type="gramEnd"/>
     </w:p>
     <w:p/>
     <w:p>
@@ -6250,7 +6308,13 @@
     <w:p/>
     <w:p/>
     <w:p>
-      <w:r>
+      <w:pPr>
+        <w:keepNext/>
+      </w:pPr>
+      <w:r>
+        <w:rPr>
+          <w:noProof/>
+        </w:rPr>
         <w:drawing>
           <wp:inline distT="0" distB="0" distL="0" distR="0" wp14:anchorId="5C28B97E" wp14:editId="49C3951E">
             <wp:extent cx="5727700" cy="1485265"/>
@@ -6288,10 +6352,42 @@
         </w:drawing>
       </w:r>
     </w:p>
+    <w:p>
+      <w:pPr>
+        <w:pStyle w:val="Didascalia"/>
+      </w:pPr>
+      <w:r>
+        <w:fldChar w:fldCharType="begin"/>
+      </w:r>
+      <w:r>
+        <w:instrText xml:space="preserve"> SEQ Figura \* ARABIC </w:instrText>
+      </w:r>
+      <w:r>
+        <w:fldChar w:fldCharType="separate"/>
+      </w:r>
+      <w:r>
+        <w:rPr>
+          <w:noProof/>
+        </w:rPr>
+        <w:t>1</w:t>
+      </w:r>
+      <w:r>
+        <w:fldChar w:fldCharType="end"/>
+      </w:r>
+      <w:r>
+        <w:t xml:space="preserve"> - Controller and plant</w:t>
+      </w:r>
+    </w:p>
     <w:p/>
     <w:p/>
     <w:p>
-      <w:r>
+      <w:pPr>
+        <w:keepNext/>
+      </w:pPr>
+      <w:r>
+        <w:rPr>
+          <w:noProof/>
+        </w:rPr>
         <w:drawing>
           <wp:inline distT="0" distB="0" distL="0" distR="0" wp14:anchorId="103972F1" wp14:editId="21034262">
             <wp:extent cx="5727700" cy="2025015"/>
@@ -6330,6 +6426,32 @@
       </w:r>
     </w:p>
     <w:p>
+      <w:pPr>
+        <w:pStyle w:val="Didascalia"/>
+      </w:pPr>
+      <w:r>
+        <w:fldChar w:fldCharType="begin"/>
+      </w:r>
+      <w:r>
+        <w:instrText xml:space="preserve"> SEQ Figura \* ARABIC </w:instrText>
+      </w:r>
+      <w:r>
+        <w:fldChar w:fldCharType="separate"/>
+      </w:r>
+      <w:r>
+        <w:rPr>
+          <w:noProof/>
+        </w:rPr>
+        <w:t>2</w:t>
+      </w:r>
+      <w:r>
+        <w:fldChar w:fldCharType="end"/>
+      </w:r>
+      <w:r>
+        <w:t xml:space="preserve"> - Controller</w:t>
+      </w:r>
+    </w:p>
+    <w:p>
       <w:r>
         <w:br w:type="page"/>
       </w:r>
@@ -6373,22 +6495,22 @@
     <w:tbl>
       <w:tblPr>
         <w:tblStyle w:val="Grigliatabella"/>
-        <w:tblW w:w="0" w:type="auto"/>
+        <w:tblW w:w="9776" w:type="dxa"/>
         <w:tblLook w:val="04A0" w:firstRow="1" w:lastRow="0" w:firstColumn="1" w:lastColumn="0" w:noHBand="0" w:noVBand="1"/>
       </w:tblPr>
       <w:tblGrid>
-        <w:gridCol w:w="3956"/>
-        <w:gridCol w:w="813"/>
-        <w:gridCol w:w="859"/>
-        <w:gridCol w:w="954"/>
-        <w:gridCol w:w="1199"/>
-        <w:gridCol w:w="598"/>
-        <w:gridCol w:w="631"/>
+        <w:gridCol w:w="3955"/>
+        <w:gridCol w:w="1143"/>
+        <w:gridCol w:w="993"/>
+        <w:gridCol w:w="1058"/>
+        <w:gridCol w:w="1195"/>
+        <w:gridCol w:w="664"/>
+        <w:gridCol w:w="768"/>
       </w:tblGrid>
       <w:tr>
         <w:tc>
           <w:tcPr>
-            <w:tcW w:w="3956" w:type="dxa"/>
+            <w:tcW w:w="3955" w:type="dxa"/>
             <w:shd w:val="clear" w:color="auto" w:fill="DEEAF6" w:themeFill="accent1" w:themeFillTint="33"/>
           </w:tcPr>
           <w:p>
@@ -6407,7 +6529,7 @@
         </w:tc>
         <w:tc>
           <w:tcPr>
-            <w:tcW w:w="665" w:type="dxa"/>
+            <w:tcW w:w="1143" w:type="dxa"/>
             <w:shd w:val="clear" w:color="auto" w:fill="DEEAF6" w:themeFill="accent1" w:themeFillTint="33"/>
           </w:tcPr>
           <w:p>
@@ -6426,7 +6548,7 @@
         </w:tc>
         <w:tc>
           <w:tcPr>
-            <w:tcW w:w="871" w:type="dxa"/>
+            <w:tcW w:w="993" w:type="dxa"/>
             <w:shd w:val="clear" w:color="auto" w:fill="DEEAF6" w:themeFill="accent1" w:themeFillTint="33"/>
           </w:tcPr>
           <w:p>
@@ -6452,7 +6574,7 @@
         </w:tc>
         <w:tc>
           <w:tcPr>
-            <w:tcW w:w="973" w:type="dxa"/>
+            <w:tcW w:w="1058" w:type="dxa"/>
             <w:shd w:val="clear" w:color="auto" w:fill="DEEAF6" w:themeFill="accent1" w:themeFillTint="33"/>
           </w:tcPr>
           <w:p>
@@ -6478,7 +6600,7 @@
         </w:tc>
         <w:tc>
           <w:tcPr>
-            <w:tcW w:w="1213" w:type="dxa"/>
+            <w:tcW w:w="1195" w:type="dxa"/>
             <w:shd w:val="clear" w:color="auto" w:fill="DEEAF6" w:themeFill="accent1" w:themeFillTint="33"/>
           </w:tcPr>
           <w:p>
@@ -6497,7 +6619,7 @@
         </w:tc>
         <w:tc>
           <w:tcPr>
-            <w:tcW w:w="655" w:type="dxa"/>
+            <w:tcW w:w="664" w:type="dxa"/>
             <w:shd w:val="clear" w:color="auto" w:fill="DEEAF6" w:themeFill="accent1" w:themeFillTint="33"/>
           </w:tcPr>
           <w:p>
@@ -6516,7 +6638,7 @@
         </w:tc>
         <w:tc>
           <w:tcPr>
-            <w:tcW w:w="677" w:type="dxa"/>
+            <w:tcW w:w="768" w:type="dxa"/>
             <w:shd w:val="clear" w:color="auto" w:fill="DEEAF6" w:themeFill="accent1" w:themeFillTint="33"/>
           </w:tcPr>
           <w:p>
@@ -6537,7 +6659,7 @@
       <w:tr>
         <w:tc>
           <w:tcPr>
-            <w:tcW w:w="3956" w:type="dxa"/>
+            <w:tcW w:w="3955" w:type="dxa"/>
           </w:tcPr>
           <w:p>
             <w:pPr>
@@ -6564,17 +6686,17 @@
         </w:tc>
         <w:tc>
           <w:tcPr>
-            <w:tcW w:w="665" w:type="dxa"/>
+            <w:tcW w:w="1143" w:type="dxa"/>
           </w:tcPr>
           <w:p>
             <w:r>
-              <w:t>Inherit</w:t>
+              <w:t xml:space="preserve">Unitless </w:t>
             </w:r>
           </w:p>
         </w:tc>
         <w:tc>
           <w:tcPr>
-            <w:tcW w:w="871" w:type="dxa"/>
+            <w:tcW w:w="993" w:type="dxa"/>
           </w:tcPr>
           <w:p>
             <w:r>
@@ -6584,7 +6706,7 @@
         </w:tc>
         <w:tc>
           <w:tcPr>
-            <w:tcW w:w="973" w:type="dxa"/>
+            <w:tcW w:w="1058" w:type="dxa"/>
           </w:tcPr>
           <w:p>
             <w:r>
@@ -6594,54 +6716,30 @@
         </w:tc>
         <w:tc>
           <w:tcPr>
-            <w:tcW w:w="1213" w:type="dxa"/>
+            <w:tcW w:w="1195" w:type="dxa"/>
           </w:tcPr>
           <w:p>
-            <w:pPr>
-              <w:rPr>
-                <w:highlight w:val="yellow"/>
-              </w:rPr>
-            </w:pPr>
             <w:r>
-              <w:rPr>
-                <w:highlight w:val="yellow"/>
-              </w:rPr>
-              <w:t>-1</w:t>
+              <w:t>1x1</w:t>
             </w:r>
           </w:p>
         </w:tc>
         <w:tc>
           <w:tcPr>
-            <w:tcW w:w="655" w:type="dxa"/>
+            <w:tcW w:w="664" w:type="dxa"/>
           </w:tcPr>
           <w:p>
-            <w:pPr>
-              <w:rPr>
-                <w:highlight w:val="yellow"/>
-              </w:rPr>
-            </w:pPr>
             <w:r>
-              <w:rPr>
-                <w:highlight w:val="yellow"/>
-              </w:rPr>
               <w:t>0</w:t>
             </w:r>
           </w:p>
         </w:tc>
         <w:tc>
           <w:tcPr>
-            <w:tcW w:w="677" w:type="dxa"/>
+            <w:tcW w:w="768" w:type="dxa"/>
           </w:tcPr>
           <w:p>
-            <w:pPr>
-              <w:rPr>
-                <w:highlight w:val="yellow"/>
-              </w:rPr>
-            </w:pPr>
             <w:r>
-              <w:rPr>
-                <w:highlight w:val="yellow"/>
-              </w:rPr>
               <w:t>1</w:t>
             </w:r>
           </w:p>
@@ -6650,7 +6748,7 @@
       <w:tr>
         <w:tc>
           <w:tcPr>
-            <w:tcW w:w="3956" w:type="dxa"/>
+            <w:tcW w:w="3955" w:type="dxa"/>
           </w:tcPr>
           <w:p>
             <w:pPr>
@@ -6677,17 +6775,17 @@
         </w:tc>
         <w:tc>
           <w:tcPr>
-            <w:tcW w:w="665" w:type="dxa"/>
+            <w:tcW w:w="1143" w:type="dxa"/>
           </w:tcPr>
           <w:p>
             <w:r>
-              <w:t>Inherit</w:t>
+              <w:t xml:space="preserve">Unitless </w:t>
             </w:r>
           </w:p>
         </w:tc>
         <w:tc>
           <w:tcPr>
-            <w:tcW w:w="871" w:type="dxa"/>
+            <w:tcW w:w="993" w:type="dxa"/>
           </w:tcPr>
           <w:p>
             <w:r>
@@ -6697,7 +6795,7 @@
         </w:tc>
         <w:tc>
           <w:tcPr>
-            <w:tcW w:w="973" w:type="dxa"/>
+            <w:tcW w:w="1058" w:type="dxa"/>
           </w:tcPr>
           <w:p>
             <w:r>
@@ -6707,54 +6805,30 @@
         </w:tc>
         <w:tc>
           <w:tcPr>
-            <w:tcW w:w="1213" w:type="dxa"/>
+            <w:tcW w:w="1195" w:type="dxa"/>
           </w:tcPr>
           <w:p>
-            <w:pPr>
-              <w:rPr>
-                <w:highlight w:val="yellow"/>
-              </w:rPr>
-            </w:pPr>
             <w:r>
-              <w:rPr>
-                <w:highlight w:val="yellow"/>
-              </w:rPr>
-              <w:t>-1</w:t>
+              <w:t>1x1</w:t>
             </w:r>
           </w:p>
         </w:tc>
         <w:tc>
           <w:tcPr>
-            <w:tcW w:w="655" w:type="dxa"/>
+            <w:tcW w:w="664" w:type="dxa"/>
           </w:tcPr>
           <w:p>
-            <w:pPr>
-              <w:rPr>
-                <w:highlight w:val="yellow"/>
-              </w:rPr>
-            </w:pPr>
             <w:r>
-              <w:rPr>
-                <w:highlight w:val="yellow"/>
-              </w:rPr>
               <w:t>0</w:t>
             </w:r>
           </w:p>
         </w:tc>
         <w:tc>
           <w:tcPr>
-            <w:tcW w:w="677" w:type="dxa"/>
+            <w:tcW w:w="768" w:type="dxa"/>
           </w:tcPr>
           <w:p>
-            <w:pPr>
-              <w:rPr>
-                <w:highlight w:val="yellow"/>
-              </w:rPr>
-            </w:pPr>
             <w:r>
-              <w:rPr>
-                <w:highlight w:val="yellow"/>
-              </w:rPr>
               <w:t>1</w:t>
             </w:r>
           </w:p>
@@ -6763,7 +6837,7 @@
       <w:tr>
         <w:tc>
           <w:tcPr>
-            <w:tcW w:w="3956" w:type="dxa"/>
+            <w:tcW w:w="3955" w:type="dxa"/>
           </w:tcPr>
           <w:p>
             <w:pPr>
@@ -6790,17 +6864,17 @@
         </w:tc>
         <w:tc>
           <w:tcPr>
-            <w:tcW w:w="665" w:type="dxa"/>
+            <w:tcW w:w="1143" w:type="dxa"/>
           </w:tcPr>
           <w:p>
             <w:r>
-              <w:t>Inherit</w:t>
+              <w:t xml:space="preserve">Unitless </w:t>
             </w:r>
           </w:p>
         </w:tc>
         <w:tc>
           <w:tcPr>
-            <w:tcW w:w="871" w:type="dxa"/>
+            <w:tcW w:w="993" w:type="dxa"/>
           </w:tcPr>
           <w:p>
             <w:r>
@@ -6810,7 +6884,7 @@
         </w:tc>
         <w:tc>
           <w:tcPr>
-            <w:tcW w:w="973" w:type="dxa"/>
+            <w:tcW w:w="1058" w:type="dxa"/>
           </w:tcPr>
           <w:p>
             <w:r>
@@ -6820,54 +6894,30 @@
         </w:tc>
         <w:tc>
           <w:tcPr>
-            <w:tcW w:w="1213" w:type="dxa"/>
+            <w:tcW w:w="1195" w:type="dxa"/>
           </w:tcPr>
           <w:p>
-            <w:pPr>
-              <w:rPr>
-                <w:highlight w:val="yellow"/>
-              </w:rPr>
-            </w:pPr>
             <w:r>
-              <w:rPr>
-                <w:highlight w:val="yellow"/>
-              </w:rPr>
-              <w:t>-1</w:t>
+              <w:t>1x1</w:t>
             </w:r>
           </w:p>
         </w:tc>
         <w:tc>
           <w:tcPr>
-            <w:tcW w:w="655" w:type="dxa"/>
+            <w:tcW w:w="664" w:type="dxa"/>
           </w:tcPr>
           <w:p>
-            <w:pPr>
-              <w:rPr>
-                <w:highlight w:val="yellow"/>
-              </w:rPr>
-            </w:pPr>
             <w:r>
-              <w:rPr>
-                <w:highlight w:val="yellow"/>
-              </w:rPr>
               <w:t>0</w:t>
             </w:r>
           </w:p>
         </w:tc>
         <w:tc>
           <w:tcPr>
-            <w:tcW w:w="677" w:type="dxa"/>
+            <w:tcW w:w="768" w:type="dxa"/>
           </w:tcPr>
           <w:p>
-            <w:pPr>
-              <w:rPr>
-                <w:highlight w:val="yellow"/>
-              </w:rPr>
-            </w:pPr>
             <w:r>
-              <w:rPr>
-                <w:highlight w:val="yellow"/>
-              </w:rPr>
               <w:t>4</w:t>
             </w:r>
           </w:p>
@@ -6876,7 +6926,7 @@
       <w:tr>
         <w:tc>
           <w:tcPr>
-            <w:tcW w:w="3956" w:type="dxa"/>
+            <w:tcW w:w="3955" w:type="dxa"/>
           </w:tcPr>
           <w:p>
             <w:pPr>
@@ -6903,7 +6953,7 @@
         </w:tc>
         <w:tc>
           <w:tcPr>
-            <w:tcW w:w="665" w:type="dxa"/>
+            <w:tcW w:w="1143" w:type="dxa"/>
           </w:tcPr>
           <w:p>
             <w:r>
@@ -6913,7 +6963,7 @@
         </w:tc>
         <w:tc>
           <w:tcPr>
-            <w:tcW w:w="871" w:type="dxa"/>
+            <w:tcW w:w="993" w:type="dxa"/>
           </w:tcPr>
           <w:p>
             <w:r>
@@ -6923,7 +6973,7 @@
         </w:tc>
         <w:tc>
           <w:tcPr>
-            <w:tcW w:w="973" w:type="dxa"/>
+            <w:tcW w:w="1058" w:type="dxa"/>
           </w:tcPr>
           <w:p>
             <w:r>
@@ -6933,54 +6983,30 @@
         </w:tc>
         <w:tc>
           <w:tcPr>
-            <w:tcW w:w="1213" w:type="dxa"/>
+            <w:tcW w:w="1195" w:type="dxa"/>
           </w:tcPr>
           <w:p>
-            <w:pPr>
-              <w:rPr>
-                <w:highlight w:val="yellow"/>
-              </w:rPr>
-            </w:pPr>
             <w:r>
-              <w:rPr>
-                <w:highlight w:val="yellow"/>
-              </w:rPr>
-              <w:t>-1</w:t>
+              <w:t>1x1</w:t>
             </w:r>
           </w:p>
         </w:tc>
         <w:tc>
           <w:tcPr>
-            <w:tcW w:w="655" w:type="dxa"/>
+            <w:tcW w:w="664" w:type="dxa"/>
           </w:tcPr>
           <w:p>
-            <w:pPr>
-              <w:rPr>
-                <w:highlight w:val="yellow"/>
-              </w:rPr>
-            </w:pPr>
             <w:r>
-              <w:rPr>
-                <w:highlight w:val="yellow"/>
-              </w:rPr>
               <w:t>-60</w:t>
             </w:r>
           </w:p>
         </w:tc>
         <w:tc>
           <w:tcPr>
-            <w:tcW w:w="677" w:type="dxa"/>
+            <w:tcW w:w="768" w:type="dxa"/>
           </w:tcPr>
           <w:p>
-            <w:pPr>
-              <w:rPr>
-                <w:highlight w:val="yellow"/>
-              </w:rPr>
-            </w:pPr>
             <w:r>
-              <w:rPr>
-                <w:highlight w:val="yellow"/>
-              </w:rPr>
               <w:t>240</w:t>
             </w:r>
           </w:p>
@@ -6989,7 +7015,7 @@
       <w:tr>
         <w:tc>
           <w:tcPr>
-            <w:tcW w:w="3956" w:type="dxa"/>
+            <w:tcW w:w="3955" w:type="dxa"/>
           </w:tcPr>
           <w:p>
             <w:pPr>
@@ -7019,7 +7045,7 @@
         </w:tc>
         <w:tc>
           <w:tcPr>
-            <w:tcW w:w="665" w:type="dxa"/>
+            <w:tcW w:w="1143" w:type="dxa"/>
           </w:tcPr>
           <w:p>
             <w:r>
@@ -7029,7 +7055,7 @@
         </w:tc>
         <w:tc>
           <w:tcPr>
-            <w:tcW w:w="871" w:type="dxa"/>
+            <w:tcW w:w="993" w:type="dxa"/>
           </w:tcPr>
           <w:p>
             <w:r>
@@ -7039,7 +7065,7 @@
         </w:tc>
         <w:tc>
           <w:tcPr>
-            <w:tcW w:w="973" w:type="dxa"/>
+            <w:tcW w:w="1058" w:type="dxa"/>
           </w:tcPr>
           <w:p>
             <w:r>
@@ -7049,60 +7075,30 @@
         </w:tc>
         <w:tc>
           <w:tcPr>
-            <w:tcW w:w="1213" w:type="dxa"/>
+            <w:tcW w:w="1195" w:type="dxa"/>
           </w:tcPr>
           <w:p>
-            <w:pPr>
-              <w:rPr>
-                <w:highlight w:val="yellow"/>
-              </w:rPr>
-            </w:pPr>
             <w:r>
-              <w:rPr>
-                <w:highlight w:val="yellow"/>
-              </w:rPr>
-              <w:t>-1</w:t>
+              <w:t>1x1</w:t>
             </w:r>
           </w:p>
         </w:tc>
         <w:tc>
           <w:tcPr>
-            <w:tcW w:w="655" w:type="dxa"/>
+            <w:tcW w:w="664" w:type="dxa"/>
           </w:tcPr>
           <w:p>
-            <w:pPr>
-              <w:rPr>
-                <w:highlight w:val="yellow"/>
-              </w:rPr>
-            </w:pPr>
             <w:r>
-              <w:rPr>
-                <w:highlight w:val="yellow"/>
-              </w:rPr>
-              <w:t>-</w:t>
-            </w:r>
-            <w:r>
-              <w:rPr>
-                <w:highlight w:val="yellow"/>
-              </w:rPr>
-              <w:t>80</w:t>
+              <w:t>-80</w:t>
             </w:r>
           </w:p>
         </w:tc>
         <w:tc>
           <w:tcPr>
-            <w:tcW w:w="677" w:type="dxa"/>
+            <w:tcW w:w="768" w:type="dxa"/>
           </w:tcPr>
           <w:p>
-            <w:pPr>
-              <w:rPr>
-                <w:highlight w:val="yellow"/>
-              </w:rPr>
-            </w:pPr>
             <w:r>
-              <w:rPr>
-                <w:highlight w:val="yellow"/>
-              </w:rPr>
               <w:t>80</w:t>
             </w:r>
           </w:p>
@@ -7111,7 +7107,7 @@
       <w:tr>
         <w:tc>
           <w:tcPr>
-            <w:tcW w:w="3956" w:type="dxa"/>
+            <w:tcW w:w="3955" w:type="dxa"/>
           </w:tcPr>
           <w:p>
             <w:pPr>
@@ -7141,17 +7137,17 @@
         </w:tc>
         <w:tc>
           <w:tcPr>
-            <w:tcW w:w="665" w:type="dxa"/>
+            <w:tcW w:w="1143" w:type="dxa"/>
           </w:tcPr>
           <w:p>
             <w:r>
-              <w:t>inherit</w:t>
+              <w:t xml:space="preserve">Unitless </w:t>
             </w:r>
           </w:p>
         </w:tc>
         <w:tc>
           <w:tcPr>
-            <w:tcW w:w="871" w:type="dxa"/>
+            <w:tcW w:w="993" w:type="dxa"/>
           </w:tcPr>
           <w:p>
             <w:r>
@@ -7161,7 +7157,7 @@
         </w:tc>
         <w:tc>
           <w:tcPr>
-            <w:tcW w:w="973" w:type="dxa"/>
+            <w:tcW w:w="1058" w:type="dxa"/>
           </w:tcPr>
           <w:p>
             <w:r>
@@ -7171,54 +7167,30 @@
         </w:tc>
         <w:tc>
           <w:tcPr>
-            <w:tcW w:w="1213" w:type="dxa"/>
+            <w:tcW w:w="1195" w:type="dxa"/>
           </w:tcPr>
           <w:p>
-            <w:pPr>
-              <w:rPr>
-                <w:highlight w:val="yellow"/>
-              </w:rPr>
-            </w:pPr>
             <w:r>
-              <w:rPr>
-                <w:highlight w:val="yellow"/>
-              </w:rPr>
-              <w:t>-1</w:t>
+              <w:t>1x1</w:t>
             </w:r>
           </w:p>
         </w:tc>
         <w:tc>
           <w:tcPr>
-            <w:tcW w:w="655" w:type="dxa"/>
+            <w:tcW w:w="664" w:type="dxa"/>
           </w:tcPr>
           <w:p>
-            <w:pPr>
-              <w:rPr>
-                <w:highlight w:val="yellow"/>
-              </w:rPr>
-            </w:pPr>
             <w:r>
-              <w:rPr>
-                <w:highlight w:val="yellow"/>
-              </w:rPr>
               <w:t>0</w:t>
             </w:r>
           </w:p>
         </w:tc>
         <w:tc>
           <w:tcPr>
-            <w:tcW w:w="677" w:type="dxa"/>
+            <w:tcW w:w="768" w:type="dxa"/>
           </w:tcPr>
           <w:p>
-            <w:pPr>
-              <w:rPr>
-                <w:highlight w:val="yellow"/>
-              </w:rPr>
-            </w:pPr>
             <w:r>
-              <w:rPr>
-                <w:highlight w:val="yellow"/>
-              </w:rPr>
               <w:t>4</w:t>
             </w:r>
           </w:p>
@@ -7253,12 +7225,27 @@
           <w:i/>
           <w:iCs/>
         </w:rPr>
-        <w:t xml:space="preserve"> logic</w:t>
-      </w:r>
+        <w:t xml:space="preserve"> </w:t>
+      </w:r>
+      <w:proofErr w:type="gramStart"/>
+      <w:r>
+        <w:rPr>
+          <w:i/>
+          <w:iCs/>
+        </w:rPr>
+        <w:t>logic</w:t>
+      </w:r>
+      <w:proofErr w:type="gramEnd"/>
     </w:p>
     <w:p/>
     <w:p>
-      <w:r>
+      <w:pPr>
+        <w:keepNext/>
+      </w:pPr>
+      <w:r>
+        <w:rPr>
+          <w:noProof/>
+        </w:rPr>
         <w:drawing>
           <wp:inline distT="0" distB="0" distL="0" distR="0" wp14:anchorId="17C8BF47" wp14:editId="3E4C5C90">
             <wp:extent cx="6489412" cy="1878595"/>
@@ -7296,270 +7283,45 @@
         </w:drawing>
       </w:r>
     </w:p>
-    <w:p/>
-    <w:p>
-      <w:pPr>
-        <w:rPr>
-          <w:i/>
-          <w:iCs/>
-        </w:rPr>
-      </w:pPr>
-    </w:p>
-    <w:p>
-      <w:pPr>
-        <w:rPr>
-          <w:i/>
-          <w:iCs/>
-        </w:rPr>
-      </w:pPr>
-      <w:r>
-        <w:rPr>
-          <w:i/>
-          <w:iCs/>
-        </w:rPr>
-        <w:t xml:space="preserve">Comment </w:t>
-      </w:r>
-      <w:r>
-        <w:rPr>
-          <w:i/>
-          <w:iCs/>
-        </w:rPr>
-        <w:t xml:space="preserve">on </w:t>
-      </w:r>
-      <w:r>
-        <w:rPr>
-          <w:i/>
-          <w:iCs/>
-        </w:rPr>
-        <w:t>the design choice</w:t>
-      </w:r>
-      <w:r>
-        <w:rPr>
-          <w:i/>
-          <w:iCs/>
-        </w:rPr>
-        <w:t>s</w:t>
-      </w:r>
-      <w:r>
-        <w:rPr>
-          <w:i/>
-          <w:iCs/>
-        </w:rPr>
-        <w:t xml:space="preserve"> </w:t>
-      </w:r>
-      <w:r>
-        <w:rPr>
-          <w:i/>
-          <w:iCs/>
-        </w:rPr>
-        <w:t>of</w:t>
-      </w:r>
-      <w:r>
-        <w:rPr>
-          <w:i/>
-          <w:iCs/>
-        </w:rPr>
-        <w:t xml:space="preserve"> the FSM</w:t>
-      </w:r>
-      <w:r>
-        <w:rPr>
-          <w:i/>
-          <w:iCs/>
-        </w:rPr>
-        <w:t>,</w:t>
-      </w:r>
-      <w:r>
-        <w:rPr>
-          <w:i/>
-          <w:iCs/>
-        </w:rPr>
-        <w:t xml:space="preserve"> </w:t>
-      </w:r>
-      <w:r>
-        <w:rPr>
-          <w:i/>
-          <w:iCs/>
-        </w:rPr>
-        <w:t xml:space="preserve">which are </w:t>
-      </w:r>
-      <w:r>
-        <w:rPr>
-          <w:i/>
-          <w:iCs/>
-        </w:rPr>
-        <w:t xml:space="preserve">not trivial to be understood just </w:t>
-      </w:r>
-      <w:r>
-        <w:rPr>
-          <w:i/>
-          <w:iCs/>
-        </w:rPr>
-        <w:t xml:space="preserve">by </w:t>
-      </w:r>
-      <w:r>
-        <w:rPr>
-          <w:i/>
-          <w:iCs/>
-        </w:rPr>
-        <w:t>analyzing the controller logic.</w:t>
-      </w:r>
-    </w:p>
-    <w:p>
-      <w:pPr>
-        <w:rPr>
-          <w:i/>
-          <w:iCs/>
-        </w:rPr>
-      </w:pPr>
-    </w:p>
-    <w:p>
-      <w:r>
-        <w:t xml:space="preserve">As the transmission selector is “by wire”, some transitions could not be seen. </w:t>
-      </w:r>
-      <w:r>
-        <w:t>The controller can handle any loss of transitions</w:t>
-      </w:r>
-      <w:r>
-        <w:t xml:space="preserve"> thanks to appropriate inequalities checks that take into account the values as defined in the </w:t>
-      </w:r>
-      <w:r>
-        <w:t>enumeration (</w:t>
-      </w:r>
-      <w:r>
-        <w:t xml:space="preserve">e.g. </w:t>
-      </w:r>
-      <w:proofErr w:type="spellStart"/>
-      <w:r>
-        <w:rPr>
-          <w:i/>
-          <w:iCs/>
-        </w:rPr>
-        <w:t>A</w:t>
-      </w:r>
-      <w:r>
-        <w:rPr>
-          <w:i/>
-          <w:iCs/>
-        </w:rPr>
-        <w:t>utomaticTransmissionSelectorState</w:t>
-      </w:r>
-      <w:proofErr w:type="spellEnd"/>
-      <w:r>
-        <w:rPr>
-          <w:i/>
-          <w:iCs/>
-        </w:rPr>
-        <w:t>&lt;</w:t>
-      </w:r>
-      <w:proofErr w:type="spellStart"/>
-      <w:r>
-        <w:rPr>
-          <w:i/>
-          <w:iCs/>
-        </w:rPr>
-        <w:t>Transmission.Brake</w:t>
-      </w:r>
-      <w:proofErr w:type="spellEnd"/>
-      <w:r>
-        <w:t xml:space="preserve"> to switch from B to D)</w:t>
-      </w:r>
-      <w:r>
-        <w:t>.</w:t>
-      </w:r>
-    </w:p>
-    <w:p/>
-    <w:p>
-      <w:r>
-        <w:t xml:space="preserve">Another design choice was to divide the Brake state into two substates:  </w:t>
-      </w:r>
-      <w:proofErr w:type="spellStart"/>
-      <w:r>
-        <w:rPr>
-          <w:i/>
-          <w:iCs/>
-        </w:rPr>
-        <w:t>Nominal_brake</w:t>
-      </w:r>
-      <w:proofErr w:type="spellEnd"/>
-      <w:r>
-        <w:t xml:space="preserve">, which describes the typical behavior of the item in B mode, and </w:t>
-      </w:r>
-      <w:r>
-        <w:rPr>
-          <w:i/>
-          <w:iCs/>
-        </w:rPr>
-        <w:t>Stopping</w:t>
-      </w:r>
-      <w:r>
-        <w:t>, that manages the case in which the car is coming to a complete stop after using regenerative braking.</w:t>
-      </w:r>
-    </w:p>
-    <w:p>
-      <w:r>
-        <w:t>The latter substate</w:t>
-      </w:r>
-      <w:r>
-        <w:t xml:space="preserve"> implements a proportional control that determines the torque request necessary to bring the vehicle as close as possible to actual zero speed, since the nominal behavior may lead the vehicle to maintain a small, yet negative, speed.</w:t>
-      </w:r>
-    </w:p>
-    <w:p/>
-    <w:p>
-      <w:pPr>
-        <w:rPr>
-          <w:i/>
-          <w:iCs/>
-        </w:rPr>
-      </w:pPr>
-    </w:p>
-    <w:p>
-      <w:pPr>
-        <w:rPr>
-          <w:i/>
-          <w:iCs/>
-        </w:rPr>
-      </w:pPr>
-      <w:r>
-        <w:rPr>
-          <w:i/>
-          <w:iCs/>
-        </w:rPr>
-        <w:lastRenderedPageBreak/>
-        <w:t xml:space="preserve">Comment with plots </w:t>
-      </w:r>
-      <w:r>
-        <w:rPr>
-          <w:i/>
-          <w:iCs/>
-        </w:rPr>
-        <w:t xml:space="preserve">of </w:t>
-      </w:r>
-      <w:r>
-        <w:rPr>
-          <w:i/>
-          <w:iCs/>
-        </w:rPr>
-        <w:t>the results obtained from the test cases (it is suggested to use the Data Inspector)</w:t>
-      </w:r>
-    </w:p>
-    <w:p>
-      <w:pPr>
-        <w:rPr>
-          <w:i/>
-          <w:iCs/>
-        </w:rPr>
-      </w:pPr>
-      <w:r>
-        <w:rPr>
-          <w:i/>
-          <w:iCs/>
+    <w:p>
+      <w:pPr>
+        <w:pStyle w:val="Didascalia"/>
+      </w:pPr>
+      <w:r>
+        <w:fldChar w:fldCharType="begin"/>
+      </w:r>
+      <w:r>
+        <w:instrText xml:space="preserve"> SEQ Figura \* ARABIC </w:instrText>
+      </w:r>
+      <w:r>
+        <w:fldChar w:fldCharType="separate"/>
+      </w:r>
+      <w:r>
+        <w:rPr>
           <w:noProof/>
         </w:rPr>
+        <w:t>3</w:t>
+      </w:r>
+      <w:r>
+        <w:fldChar w:fldCharType="end"/>
+      </w:r>
+      <w:r>
+        <w:t xml:space="preserve"> - FSM Overview</w:t>
+      </w:r>
+    </w:p>
+    <w:p>
+      <w:pPr>
+        <w:keepNext/>
+      </w:pPr>
+      <w:r>
+        <w:rPr>
+          <w:noProof/>
+        </w:rPr>
         <w:drawing>
-          <wp:inline distT="0" distB="0" distL="0" distR="0" wp14:anchorId="29C42B6F" wp14:editId="1925CC43">
-            <wp:extent cx="5727700" cy="3637280"/>
-            <wp:effectExtent l="0" t="0" r="6350" b="1270"/>
-            <wp:docPr id="1498454970" name="Immagine 1" descr="Immagine che contiene linea, diagramma, Diagramma, testo&#10;&#10;Descrizione generata automaticamente"/>
+          <wp:inline distT="0" distB="0" distL="0" distR="0" wp14:anchorId="0A61FD23" wp14:editId="2F3E8C85">
+            <wp:extent cx="5032417" cy="2933528"/>
+            <wp:effectExtent l="0" t="0" r="0" b="635"/>
+            <wp:docPr id="1713571844" name="Immagine 1" descr="Immagine che contiene testo, schermata, Carattere, Parallelo&#10;&#10;Descrizione generata automaticamente"/>
             <wp:cNvGraphicFramePr>
               <a:graphicFrameLocks xmlns:a="http://schemas.openxmlformats.org/drawingml/2006/main" noChangeAspect="1"/>
             </wp:cNvGraphicFramePr>
@@ -7567,7 +7329,7 @@
               <a:graphicData uri="http://schemas.openxmlformats.org/drawingml/2006/picture">
                 <pic:pic xmlns:pic="http://schemas.openxmlformats.org/drawingml/2006/picture">
                   <pic:nvPicPr>
-                    <pic:cNvPr id="1498454970" name="Immagine 1" descr="Immagine che contiene linea, diagramma, Diagramma, testo&#10;&#10;Descrizione generata automaticamente"/>
+                    <pic:cNvPr id="1713571844" name="Immagine 1" descr="Immagine che contiene testo, schermata, Carattere, Parallelo&#10;&#10;Descrizione generata automaticamente"/>
                     <pic:cNvPicPr/>
                   </pic:nvPicPr>
                   <pic:blipFill>
@@ -7579,7 +7341,7 @@
                   <pic:spPr>
                     <a:xfrm>
                       <a:off x="0" y="0"/>
-                      <a:ext cx="5727700" cy="3637280"/>
+                      <a:ext cx="5063886" cy="2951872"/>
                     </a:xfrm>
                     <a:prstGeom prst="rect">
                       <a:avLst/>
@@ -7590,6 +7352,611 @@
             </a:graphic>
           </wp:inline>
         </w:drawing>
+      </w:r>
+    </w:p>
+    <w:p>
+      <w:pPr>
+        <w:pStyle w:val="Didascalia"/>
+      </w:pPr>
+      <w:r>
+        <w:fldChar w:fldCharType="begin"/>
+      </w:r>
+      <w:r>
+        <w:instrText xml:space="preserve"> SEQ Figura \* ARABIC </w:instrText>
+      </w:r>
+      <w:r>
+        <w:fldChar w:fldCharType="separate"/>
+      </w:r>
+      <w:r>
+        <w:rPr>
+          <w:noProof/>
+        </w:rPr>
+        <w:t>4</w:t>
+      </w:r>
+      <w:r>
+        <w:fldChar w:fldCharType="end"/>
+      </w:r>
+      <w:r>
+        <w:t xml:space="preserve"> - Left half of FSM</w:t>
+      </w:r>
+    </w:p>
+    <w:p>
+      <w:pPr>
+        <w:keepNext/>
+      </w:pPr>
+      <w:r>
+        <w:rPr>
+          <w:noProof/>
+        </w:rPr>
+        <w:lastRenderedPageBreak/>
+        <w:drawing>
+          <wp:inline distT="0" distB="0" distL="0" distR="0" wp14:anchorId="384EA1C9" wp14:editId="5BF65F53">
+            <wp:extent cx="5727700" cy="2120265"/>
+            <wp:effectExtent l="0" t="0" r="6350" b="0"/>
+            <wp:docPr id="2003277858" name="Immagine 1" descr="Immagine che contiene testo, schermata, linea, diagramma&#10;&#10;Descrizione generata automaticamente"/>
+            <wp:cNvGraphicFramePr>
+              <a:graphicFrameLocks xmlns:a="http://schemas.openxmlformats.org/drawingml/2006/main" noChangeAspect="1"/>
+            </wp:cNvGraphicFramePr>
+            <a:graphic xmlns:a="http://schemas.openxmlformats.org/drawingml/2006/main">
+              <a:graphicData uri="http://schemas.openxmlformats.org/drawingml/2006/picture">
+                <pic:pic xmlns:pic="http://schemas.openxmlformats.org/drawingml/2006/picture">
+                  <pic:nvPicPr>
+                    <pic:cNvPr id="2003277858" name="Immagine 1" descr="Immagine che contiene testo, schermata, linea, diagramma&#10;&#10;Descrizione generata automaticamente"/>
+                    <pic:cNvPicPr/>
+                  </pic:nvPicPr>
+                  <pic:blipFill>
+                    <a:blip r:embed="rId16"/>
+                    <a:stretch>
+                      <a:fillRect/>
+                    </a:stretch>
+                  </pic:blipFill>
+                  <pic:spPr>
+                    <a:xfrm>
+                      <a:off x="0" y="0"/>
+                      <a:ext cx="5727700" cy="2120265"/>
+                    </a:xfrm>
+                    <a:prstGeom prst="rect">
+                      <a:avLst/>
+                    </a:prstGeom>
+                  </pic:spPr>
+                </pic:pic>
+              </a:graphicData>
+            </a:graphic>
+          </wp:inline>
+        </w:drawing>
+      </w:r>
+    </w:p>
+    <w:p>
+      <w:pPr>
+        <w:pStyle w:val="Didascalia"/>
+      </w:pPr>
+      <w:r>
+        <w:fldChar w:fldCharType="begin"/>
+      </w:r>
+      <w:r>
+        <w:instrText xml:space="preserve"> SEQ Figura \* ARABIC </w:instrText>
+      </w:r>
+      <w:r>
+        <w:fldChar w:fldCharType="separate"/>
+      </w:r>
+      <w:r>
+        <w:rPr>
+          <w:noProof/>
+        </w:rPr>
+        <w:t>5</w:t>
+      </w:r>
+      <w:r>
+        <w:fldChar w:fldCharType="end"/>
+      </w:r>
+      <w:r>
+        <w:t xml:space="preserve"> - Right half of FSM</w:t>
+      </w:r>
+    </w:p>
+    <w:p>
+      <w:pPr>
+        <w:rPr>
+          <w:i/>
+          <w:iCs/>
+        </w:rPr>
+      </w:pPr>
+    </w:p>
+    <w:p>
+      <w:pPr>
+        <w:rPr>
+          <w:i/>
+          <w:iCs/>
+        </w:rPr>
+      </w:pPr>
+      <w:r>
+        <w:rPr>
+          <w:i/>
+          <w:iCs/>
+        </w:rPr>
+        <w:t xml:space="preserve">Comment </w:t>
+      </w:r>
+      <w:r>
+        <w:rPr>
+          <w:i/>
+          <w:iCs/>
+        </w:rPr>
+        <w:t xml:space="preserve">on </w:t>
+      </w:r>
+      <w:r>
+        <w:rPr>
+          <w:i/>
+          <w:iCs/>
+        </w:rPr>
+        <w:t>the design choice</w:t>
+      </w:r>
+      <w:r>
+        <w:rPr>
+          <w:i/>
+          <w:iCs/>
+        </w:rPr>
+        <w:t>s</w:t>
+      </w:r>
+      <w:r>
+        <w:rPr>
+          <w:i/>
+          <w:iCs/>
+        </w:rPr>
+        <w:t xml:space="preserve"> </w:t>
+      </w:r>
+      <w:r>
+        <w:rPr>
+          <w:i/>
+          <w:iCs/>
+        </w:rPr>
+        <w:t>of</w:t>
+      </w:r>
+      <w:r>
+        <w:rPr>
+          <w:i/>
+          <w:iCs/>
+        </w:rPr>
+        <w:t xml:space="preserve"> the FSM</w:t>
+      </w:r>
+      <w:r>
+        <w:rPr>
+          <w:i/>
+          <w:iCs/>
+        </w:rPr>
+        <w:t>,</w:t>
+      </w:r>
+      <w:r>
+        <w:rPr>
+          <w:i/>
+          <w:iCs/>
+        </w:rPr>
+        <w:t xml:space="preserve"> </w:t>
+      </w:r>
+      <w:r>
+        <w:rPr>
+          <w:i/>
+          <w:iCs/>
+        </w:rPr>
+        <w:t xml:space="preserve">which are </w:t>
+      </w:r>
+      <w:r>
+        <w:rPr>
+          <w:i/>
+          <w:iCs/>
+        </w:rPr>
+        <w:t xml:space="preserve">not trivial to be understood just </w:t>
+      </w:r>
+      <w:r>
+        <w:rPr>
+          <w:i/>
+          <w:iCs/>
+        </w:rPr>
+        <w:t xml:space="preserve">by </w:t>
+      </w:r>
+      <w:r>
+        <w:rPr>
+          <w:i/>
+          <w:iCs/>
+        </w:rPr>
+        <w:t>analyzing the controller logic.</w:t>
+      </w:r>
+    </w:p>
+    <w:p>
+      <w:pPr>
+        <w:rPr>
+          <w:i/>
+          <w:iCs/>
+        </w:rPr>
+      </w:pPr>
+    </w:p>
+    <w:p>
+      <w:r>
+        <w:t xml:space="preserve">As the transmission selector is “by wire”, some transitions could not be seen. </w:t>
+      </w:r>
+      <w:r>
+        <w:t>The controller can handle any loss of transitions</w:t>
+      </w:r>
+      <w:r>
+        <w:t xml:space="preserve"> thanks to appropriate inequalities checks that </w:t>
+      </w:r>
+      <w:proofErr w:type="gramStart"/>
+      <w:r>
+        <w:t>take into account</w:t>
+      </w:r>
+      <w:proofErr w:type="gramEnd"/>
+      <w:r>
+        <w:t xml:space="preserve"> the values as defined in the </w:t>
+      </w:r>
+      <w:r>
+        <w:t>enumeration</w:t>
+      </w:r>
+      <w:r>
+        <w:rPr>
+          <w:rStyle w:val="Rimandonotaapidipagina"/>
+        </w:rPr>
+        <w:footnoteReference w:id="4"/>
+      </w:r>
+      <w:r>
+        <w:t xml:space="preserve"> (</w:t>
+      </w:r>
+      <w:r>
+        <w:t xml:space="preserve">e.g. </w:t>
+      </w:r>
+      <w:proofErr w:type="spellStart"/>
+      <w:r>
+        <w:rPr>
+          <w:i/>
+          <w:iCs/>
+        </w:rPr>
+        <w:t>A</w:t>
+      </w:r>
+      <w:r>
+        <w:rPr>
+          <w:i/>
+          <w:iCs/>
+        </w:rPr>
+        <w:t>utomaticTransmissionSelectorState</w:t>
+      </w:r>
+      <w:proofErr w:type="spellEnd"/>
+      <w:r>
+        <w:rPr>
+          <w:i/>
+          <w:iCs/>
+        </w:rPr>
+        <w:t>&lt;</w:t>
+      </w:r>
+      <w:proofErr w:type="spellStart"/>
+      <w:r>
+        <w:rPr>
+          <w:i/>
+          <w:iCs/>
+        </w:rPr>
+        <w:t>Transmission.Brake</w:t>
+      </w:r>
+      <w:proofErr w:type="spellEnd"/>
+      <w:r>
+        <w:t xml:space="preserve"> to switch from B to D)</w:t>
+      </w:r>
+      <w:r>
+        <w:t>.</w:t>
+      </w:r>
+    </w:p>
+    <w:p/>
+    <w:p>
+      <w:r>
+        <w:rPr>
+          <w:noProof/>
+          <w:highlight w:val="yellow"/>
+        </w:rPr>
+        <w:drawing>
+          <wp:inline distT="0" distB="0" distL="0" distR="0" wp14:anchorId="5F36EE42" wp14:editId="79CA9D6C">
+            <wp:extent cx="5727700" cy="873760"/>
+            <wp:effectExtent l="0" t="0" r="6350" b="2540"/>
+            <wp:docPr id="764990341" name="Immagine 1" descr="Immagine che contiene testo, schermata, linea, Carattere&#10;&#10;Descrizione generata automaticamente"/>
+            <wp:cNvGraphicFramePr>
+              <a:graphicFrameLocks xmlns:a="http://schemas.openxmlformats.org/drawingml/2006/main" noChangeAspect="1"/>
+            </wp:cNvGraphicFramePr>
+            <a:graphic xmlns:a="http://schemas.openxmlformats.org/drawingml/2006/main">
+              <a:graphicData uri="http://schemas.openxmlformats.org/drawingml/2006/picture">
+                <pic:pic xmlns:pic="http://schemas.openxmlformats.org/drawingml/2006/picture">
+                  <pic:nvPicPr>
+                    <pic:cNvPr id="764990341" name="Immagine 1" descr="Immagine che contiene testo, schermata, linea, Carattere&#10;&#10;Descrizione generata automaticamente"/>
+                    <pic:cNvPicPr/>
+                  </pic:nvPicPr>
+                  <pic:blipFill>
+                    <a:blip r:embed="rId17"/>
+                    <a:stretch>
+                      <a:fillRect/>
+                    </a:stretch>
+                  </pic:blipFill>
+                  <pic:spPr>
+                    <a:xfrm>
+                      <a:off x="0" y="0"/>
+                      <a:ext cx="5727700" cy="873760"/>
+                    </a:xfrm>
+                    <a:prstGeom prst="rect">
+                      <a:avLst/>
+                    </a:prstGeom>
+                  </pic:spPr>
+                </pic:pic>
+              </a:graphicData>
+            </a:graphic>
+          </wp:inline>
+        </w:drawing>
+      </w:r>
+    </w:p>
+    <w:p/>
+    <w:p>
+      <w:r>
+        <w:t xml:space="preserve">Another design choice was to divide the Brake state into two substates:  </w:t>
+      </w:r>
+      <w:proofErr w:type="spellStart"/>
+      <w:r>
+        <w:rPr>
+          <w:i/>
+          <w:iCs/>
+        </w:rPr>
+        <w:t>Nominal_brake</w:t>
+      </w:r>
+      <w:proofErr w:type="spellEnd"/>
+      <w:r>
+        <w:t xml:space="preserve">, which describes the typical behavior of the item in B mode, and </w:t>
+      </w:r>
+      <w:proofErr w:type="gramStart"/>
+      <w:r>
+        <w:rPr>
+          <w:i/>
+          <w:iCs/>
+        </w:rPr>
+        <w:t>Stopping</w:t>
+      </w:r>
+      <w:proofErr w:type="gramEnd"/>
+      <w:r>
+        <w:t>, that manages the case in which the car is coming to a complete stop after using regenerative braking.</w:t>
+      </w:r>
+    </w:p>
+    <w:p>
+      <w:r>
+        <w:t>The latter substate</w:t>
+      </w:r>
+      <w:r>
+        <w:t xml:space="preserve"> implements a proportional control</w:t>
+      </w:r>
+      <w:r>
+        <w:t xml:space="preserve">, with a chosen value of the gain </w:t>
+      </w:r>
+      <w:proofErr w:type="spellStart"/>
+      <w:r>
+        <w:rPr>
+          <w:i/>
+          <w:iCs/>
+        </w:rPr>
+        <w:t>Kp</w:t>
+      </w:r>
+      <w:proofErr w:type="spellEnd"/>
+      <w:r>
+        <w:t xml:space="preserve">, </w:t>
+      </w:r>
+      <w:r>
+        <w:t>that</w:t>
+      </w:r>
+      <w:r>
+        <w:t xml:space="preserve"> determines the torque request necessary to bring the vehicle as close as possible to actual zero speed, since the nominal behavior may lead the vehicle to maintain a small, yet negative, speed.</w:t>
+      </w:r>
+    </w:p>
+    <w:p/>
+    <w:p>
+      <w:pPr>
+        <w:rPr>
+          <w:i/>
+          <w:iCs/>
+        </w:rPr>
+      </w:pPr>
+      <w:r>
+        <w:rPr>
+          <w:i/>
+          <w:iCs/>
+          <w:noProof/>
+        </w:rPr>
+        <w:drawing>
+          <wp:inline distT="0" distB="0" distL="0" distR="0" wp14:anchorId="1199F0FB" wp14:editId="3798C7F8">
+            <wp:extent cx="5728627" cy="1897038"/>
+            <wp:effectExtent l="0" t="0" r="5715" b="8255"/>
+            <wp:docPr id="1254110115" name="Immagine 1" descr="Immagine che contiene testo, linea, Carattere, numero&#10;&#10;Descrizione generata automaticamente"/>
+            <wp:cNvGraphicFramePr>
+              <a:graphicFrameLocks xmlns:a="http://schemas.openxmlformats.org/drawingml/2006/main" noChangeAspect="1"/>
+            </wp:cNvGraphicFramePr>
+            <a:graphic xmlns:a="http://schemas.openxmlformats.org/drawingml/2006/main">
+              <a:graphicData uri="http://schemas.openxmlformats.org/drawingml/2006/picture">
+                <pic:pic xmlns:pic="http://schemas.openxmlformats.org/drawingml/2006/picture">
+                  <pic:nvPicPr>
+                    <pic:cNvPr id="1254110115" name="Immagine 1" descr="Immagine che contiene testo, linea, Carattere, numero&#10;&#10;Descrizione generata automaticamente"/>
+                    <pic:cNvPicPr/>
+                  </pic:nvPicPr>
+                  <pic:blipFill>
+                    <a:blip r:embed="rId18"/>
+                    <a:stretch>
+                      <a:fillRect/>
+                    </a:stretch>
+                  </pic:blipFill>
+                  <pic:spPr>
+                    <a:xfrm>
+                      <a:off x="0" y="0"/>
+                      <a:ext cx="5769917" cy="1910711"/>
+                    </a:xfrm>
+                    <a:prstGeom prst="rect">
+                      <a:avLst/>
+                    </a:prstGeom>
+                  </pic:spPr>
+                </pic:pic>
+              </a:graphicData>
+            </a:graphic>
+          </wp:inline>
+        </w:drawing>
+      </w:r>
+    </w:p>
+    <w:p>
+      <w:pPr>
+        <w:rPr>
+          <w:i/>
+          <w:iCs/>
+        </w:rPr>
+      </w:pPr>
+    </w:p>
+    <w:p>
+      <w:pPr>
+        <w:rPr>
+          <w:i/>
+          <w:iCs/>
+        </w:rPr>
+      </w:pPr>
+      <w:r>
+        <w:rPr>
+          <w:i/>
+          <w:iCs/>
+        </w:rPr>
+        <w:t xml:space="preserve">Comment with plots </w:t>
+      </w:r>
+      <w:r>
+        <w:rPr>
+          <w:i/>
+          <w:iCs/>
+        </w:rPr>
+        <w:t xml:space="preserve">of </w:t>
+      </w:r>
+      <w:r>
+        <w:rPr>
+          <w:i/>
+          <w:iCs/>
+        </w:rPr>
+        <w:t>the results obtained from the test cases (it is suggested to use the Data Inspector)</w:t>
+      </w:r>
+    </w:p>
+    <w:p>
+      <w:pPr>
+        <w:rPr>
+          <w:i/>
+          <w:iCs/>
+        </w:rPr>
+      </w:pPr>
+      <w:r>
+        <w:rPr>
+          <w:noProof/>
+        </w:rPr>
+        <w:drawing>
+          <wp:inline distT="0" distB="0" distL="0" distR="0" wp14:anchorId="7A07C8AA" wp14:editId="72A5AEEF">
+            <wp:extent cx="5994453" cy="3746311"/>
+            <wp:effectExtent l="0" t="0" r="6350" b="6985"/>
+            <wp:docPr id="1158220690" name="Immagine 1" descr="Immagine che contiene linea, diagramma, Diagramma, Parallelo&#10;&#10;Descrizione generata automaticamente"/>
+            <wp:cNvGraphicFramePr>
+              <a:graphicFrameLocks xmlns:a="http://schemas.openxmlformats.org/drawingml/2006/main" noChangeAspect="1"/>
+            </wp:cNvGraphicFramePr>
+            <a:graphic xmlns:a="http://schemas.openxmlformats.org/drawingml/2006/main">
+              <a:graphicData uri="http://schemas.openxmlformats.org/drawingml/2006/picture">
+                <pic:pic xmlns:pic="http://schemas.openxmlformats.org/drawingml/2006/picture">
+                  <pic:nvPicPr>
+                    <pic:cNvPr id="1158220690" name="Immagine 1" descr="Immagine che contiene linea, diagramma, Diagramma, Parallelo&#10;&#10;Descrizione generata automaticamente"/>
+                    <pic:cNvPicPr/>
+                  </pic:nvPicPr>
+                  <pic:blipFill rotWithShape="1">
+                    <a:blip r:embed="rId19"/>
+                    <a:srcRect t="3376" r="1820"/>
+                    <a:stretch/>
+                  </pic:blipFill>
+                  <pic:spPr bwMode="auto">
+                    <a:xfrm>
+                      <a:off x="0" y="0"/>
+                      <a:ext cx="6005754" cy="3753374"/>
+                    </a:xfrm>
+                    <a:prstGeom prst="rect">
+                      <a:avLst/>
+                    </a:prstGeom>
+                    <a:ln>
+                      <a:noFill/>
+                    </a:ln>
+                    <a:extLst>
+                      <a:ext uri="{53640926-AAD7-44D8-BBD7-CCE9431645EC}">
+                        <a14:shadowObscured xmlns:a14="http://schemas.microsoft.com/office/drawing/2010/main"/>
+                      </a:ext>
+                    </a:extLst>
+                  </pic:spPr>
+                </pic:pic>
+              </a:graphicData>
+            </a:graphic>
+          </wp:inline>
+        </w:drawing>
+      </w:r>
+    </w:p>
+    <w:p>
+      <w:r>
+        <w:t xml:space="preserve">The reported graph shows a behavior </w:t>
+      </w:r>
+      <w:proofErr w:type="gramStart"/>
+      <w:r>
+        <w:t>similar to</w:t>
+      </w:r>
+      <w:proofErr w:type="gramEnd"/>
+      <w:r>
+        <w:t xml:space="preserve"> the reference one.</w:t>
+      </w:r>
+    </w:p>
+    <w:p>
+      <w:r>
+        <w:t xml:space="preserve">It </w:t>
+      </w:r>
+      <w:r>
+        <w:t>is</w:t>
+      </w:r>
+      <w:r>
+        <w:t xml:space="preserve"> possible to see the effect of the </w:t>
+      </w:r>
+      <w:r>
+        <w:rPr>
+          <w:i/>
+          <w:iCs/>
+        </w:rPr>
+        <w:t>Stopping</w:t>
+      </w:r>
+      <w:r>
+        <w:t xml:space="preserve"> substate in the signal </w:t>
+      </w:r>
+      <w:proofErr w:type="spellStart"/>
+      <w:r>
+        <w:rPr>
+          <w:i/>
+          <w:iCs/>
+        </w:rPr>
+        <w:t>TorqueRequest_Nm</w:t>
+      </w:r>
+      <w:proofErr w:type="spellEnd"/>
+      <w:r>
+        <w:t xml:space="preserve"> at around 47s, where there is a brief positive peak that </w:t>
+      </w:r>
+      <w:r>
+        <w:t>brings the speed to zero.</w:t>
+      </w:r>
+    </w:p>
+    <w:p>
+      <w:proofErr w:type="gramStart"/>
+      <w:r>
+        <w:t>As a consequence of</w:t>
+      </w:r>
+      <w:proofErr w:type="gramEnd"/>
+      <w:r>
+        <w:t xml:space="preserve"> a design choice, which strictly follows the given equations for transitions of the state, without further refinements, the </w:t>
+      </w:r>
+      <w:proofErr w:type="spellStart"/>
+      <w:r>
+        <w:rPr>
+          <w:i/>
+          <w:iCs/>
+        </w:rPr>
+        <w:t>AutomaticTransmissionState</w:t>
+      </w:r>
+      <w:proofErr w:type="spellEnd"/>
+      <w:r>
+        <w:t xml:space="preserve"> signal may exhibit subtle differences to the one in different implementations, which can be seen in the first transition in which the state </w:t>
+      </w:r>
+      <w:r>
+        <w:t>switches, in our controller, to Drive for a few seconds before reaching Brake.</w:t>
       </w:r>
     </w:p>
     <w:sectPr>
@@ -7949,6 +8316,33 @@
       <w:proofErr w:type="spellEnd"/>
       <w:r>
         <w:t>…</w:t>
+      </w:r>
+    </w:p>
+  </w:footnote>
+  <w:footnote w:id="4">
+    <w:p>
+      <w:pPr>
+        <w:pStyle w:val="Testonotaapidipagina"/>
+        <w:rPr>
+          <w:lang w:val="en-GB"/>
+        </w:rPr>
+      </w:pPr>
+      <w:r>
+        <w:rPr>
+          <w:rStyle w:val="Rimandonotaapidipagina"/>
+        </w:rPr>
+        <w:footnoteRef/>
+      </w:r>
+      <w:r>
+        <w:t xml:space="preserve"> </w:t>
+      </w:r>
+      <w:proofErr w:type="gramStart"/>
+      <w:r>
+        <w:t>Park(</w:t>
+      </w:r>
+      <w:proofErr w:type="gramEnd"/>
+      <w:r>
+        <w:t>0), Reverse(1), Neutral(2), Drive(3), Brake(4)</w:t>
       </w:r>
     </w:p>
   </w:footnote>

</xml_diff>